<commit_message>
20190507 新增 Galaxy A80
</commit_message>
<xml_diff>
--- a/docs/三星手机型号汇总.docx
+++ b/docs/三星手机型号汇总.docx
@@ -43,8 +43,20 @@
           <w:sz w:val="32"/>
           <w:szCs w:val="32"/>
         </w:rPr>
-        <w:t>20190417</w:t>
-      </w:r>
+        <w:t>20190</w:t>
+      </w:r>
+      <w:r>
+        <w:rPr>
+          <w:rStyle w:val="a4"/>
+          <w:rFonts w:ascii="微软雅黑" w:eastAsia="微软雅黑" w:hAnsi="微软雅黑" w:cs="微软雅黑"/>
+          <w:color w:val="333333"/>
+          <w:sz w:val="32"/>
+          <w:szCs w:val="32"/>
+        </w:rPr>
+        <w:t>507</w:t>
+      </w:r>
+      <w:bookmarkStart w:id="0" w:name="_GoBack"/>
+      <w:bookmarkEnd w:id="0"/>
     </w:p>
     <w:p>
       <w:pPr>
@@ -177,25 +189,7 @@
             <w:sz w:val="24"/>
             <w:szCs w:val="24"/>
           </w:rPr>
-          <w:t>https://github.com/KHwang9883/MobileModels/blob/master/brands/</w:t>
-        </w:r>
-        <w:r>
-          <w:rPr>
-            <w:rStyle w:val="a6"/>
-            <w:rFonts w:asciiTheme="minorEastAsia" w:eastAsiaTheme="minorEastAsia" w:hAnsiTheme="minorEastAsia" w:hint="default"/>
-            <w:sz w:val="24"/>
-            <w:szCs w:val="24"/>
-          </w:rPr>
-          <w:t>samsung</w:t>
-        </w:r>
-        <w:r>
-          <w:rPr>
-            <w:rStyle w:val="a6"/>
-            <w:rFonts w:asciiTheme="minorEastAsia" w:eastAsiaTheme="minorEastAsia" w:hAnsiTheme="minorEastAsia" w:hint="default"/>
-            <w:sz w:val="24"/>
-            <w:szCs w:val="24"/>
-          </w:rPr>
-          <w:t>.md</w:t>
+          <w:t>https://github.com/KHwang9883/MobileModels/blob/master/brands/samsung.md</w:t>
         </w:r>
       </w:hyperlink>
     </w:p>
@@ -210,7 +204,7 @@
           <w:b w:val="0"/>
         </w:rPr>
       </w:pPr>
-      <w:bookmarkStart w:id="0" w:name="_Hlk6416735"/>
+      <w:bookmarkStart w:id="1" w:name="_Hlk6416735"/>
       <w:r>
         <w:rPr>
           <w:rStyle w:val="a4"/>
@@ -310,8 +304,6 @@
           </wp:inline>
         </w:drawing>
       </w:r>
-      <w:bookmarkStart w:id="1" w:name="_GoBack"/>
-      <w:bookmarkEnd w:id="1"/>
     </w:p>
     <w:p>
       <w:pPr>
@@ -396,7 +388,7 @@
         </w:r>
       </w:hyperlink>
     </w:p>
-    <w:bookmarkEnd w:id="0"/>
+    <w:bookmarkEnd w:id="1"/>
     <w:p>
       <w:pPr>
         <w:pStyle w:val="a3"/>
@@ -3386,6 +3378,89 @@
         <w:spacing w:before="100" w:after="100"/>
         <w:rPr>
           <w:rStyle w:val="a4"/>
+          <w:rFonts w:ascii="宋体" w:eastAsia="宋体" w:hAnsi="宋体" w:cs="宋体"/>
+          <w:bCs/>
+          <w:color w:val="333333"/>
+        </w:rPr>
+      </w:pPr>
+      <w:r>
+        <w:rPr>
+          <w:rStyle w:val="a4"/>
+          <w:rFonts w:ascii="宋体" w:eastAsia="宋体" w:hAnsi="宋体" w:cs="宋体" w:hint="eastAsia"/>
+          <w:bCs/>
+          <w:color w:val="333333"/>
+        </w:rPr>
+        <w:t>Galaxy</w:t>
+      </w:r>
+      <w:r>
+        <w:rPr>
+          <w:rStyle w:val="a4"/>
+          <w:rFonts w:ascii="宋体" w:eastAsia="宋体" w:hAnsi="宋体" w:cs="宋体"/>
+          <w:bCs/>
+          <w:color w:val="333333"/>
+        </w:rPr>
+        <w:t xml:space="preserve"> </w:t>
+      </w:r>
+      <w:r>
+        <w:rPr>
+          <w:rStyle w:val="a4"/>
+          <w:rFonts w:ascii="宋体" w:eastAsia="宋体" w:hAnsi="宋体" w:cs="宋体" w:hint="eastAsia"/>
+          <w:bCs/>
+          <w:color w:val="333333"/>
+        </w:rPr>
+        <w:t>A</w:t>
+      </w:r>
+      <w:r>
+        <w:rPr>
+          <w:rStyle w:val="a4"/>
+          <w:rFonts w:ascii="宋体" w:eastAsia="宋体" w:hAnsi="宋体" w:cs="宋体"/>
+          <w:bCs/>
+          <w:color w:val="333333"/>
+        </w:rPr>
+        <w:t>80:</w:t>
+      </w:r>
+    </w:p>
+    <w:p>
+      <w:pPr>
+        <w:pStyle w:val="a3"/>
+        <w:widowControl/>
+        <w:spacing w:before="100" w:after="100"/>
+        <w:rPr>
+          <w:rStyle w:val="a4"/>
+          <w:rFonts w:ascii="宋体" w:eastAsia="宋体" w:hAnsi="宋体" w:cs="宋体"/>
+          <w:b w:val="0"/>
+          <w:bCs/>
+          <w:color w:val="333333"/>
+        </w:rPr>
+      </w:pPr>
+      <w:r>
+        <w:rPr>
+          <w:rStyle w:val="a4"/>
+          <w:rFonts w:ascii="宋体" w:eastAsia="宋体" w:hAnsi="宋体" w:cs="宋体" w:hint="eastAsia"/>
+          <w:b w:val="0"/>
+          <w:bCs/>
+          <w:color w:val="333333"/>
+        </w:rPr>
+        <w:t>S</w:t>
+      </w:r>
+      <w:r>
+        <w:rPr>
+          <w:rStyle w:val="a4"/>
+          <w:rFonts w:ascii="宋体" w:eastAsia="宋体" w:hAnsi="宋体" w:cs="宋体"/>
+          <w:b w:val="0"/>
+          <w:bCs/>
+          <w:color w:val="333333"/>
+        </w:rPr>
+        <w:t>M-A8050: Galaxy A80</w:t>
+      </w:r>
+    </w:p>
+    <w:p>
+      <w:pPr>
+        <w:pStyle w:val="a3"/>
+        <w:widowControl/>
+        <w:spacing w:before="100" w:after="100"/>
+        <w:rPr>
+          <w:rStyle w:val="a4"/>
           <w:rFonts w:ascii="微软雅黑" w:eastAsia="微软雅黑" w:hAnsi="微软雅黑" w:cs="微软雅黑"/>
           <w:bCs/>
           <w:color w:val="333333"/>
@@ -3839,6 +3914,7 @@
           <w:bCs/>
           <w:color w:val="333333"/>
         </w:rPr>
+        <w:lastRenderedPageBreak/>
         <w:t>SM-C7108: Galaxy C8 4G+</w:t>
       </w:r>
     </w:p>
@@ -3885,7 +3961,6 @@
           <w:bCs/>
           <w:color w:val="333333"/>
         </w:rPr>
-        <w:lastRenderedPageBreak/>
         <w:t>SM-C9000: Galaxy C9 Pro 全网通版</w:t>
       </w:r>
     </w:p>

</xml_diff>

<commit_message>
20190507 新增 Galaxy S 系列、Galaxy Note 系列早期机型，新增 Galaxy J 系列、Galaxy On 系列
</commit_message>
<xml_diff>
--- a/docs/三星手机型号汇总.docx
+++ b/docs/三星手机型号汇总.docx
@@ -55,8 +55,6 @@
         </w:rPr>
         <w:t>507</w:t>
       </w:r>
-      <w:bookmarkStart w:id="0" w:name="_GoBack"/>
-      <w:bookmarkEnd w:id="0"/>
     </w:p>
     <w:p>
       <w:pPr>
@@ -97,7 +95,7 @@
           <w:b w:val="0"/>
           <w:color w:val="333333"/>
         </w:rPr>
-        <w:t>2013 年末起，Galaxy S 系列、Note 系列、A 系列、</w:t>
+        <w:t>Galaxy S 系列、Note 系列、A 系列、</w:t>
       </w:r>
       <w:r>
         <w:rPr>
@@ -133,7 +131,70 @@
           <w:b w:val="0"/>
           <w:color w:val="333333"/>
         </w:rPr>
-        <w:t>，仅国行</w:t>
+        <w:t>、J</w:t>
+      </w:r>
+      <w:r>
+        <w:rPr>
+          <w:rStyle w:val="a4"/>
+          <w:rFonts w:ascii="宋体" w:eastAsia="宋体" w:hAnsi="宋体" w:cs="宋体"/>
+          <w:b w:val="0"/>
+          <w:color w:val="333333"/>
+        </w:rPr>
+        <w:t xml:space="preserve"> </w:t>
+      </w:r>
+      <w:r>
+        <w:rPr>
+          <w:rStyle w:val="a4"/>
+          <w:rFonts w:ascii="宋体" w:eastAsia="宋体" w:hAnsi="宋体" w:cs="宋体" w:hint="eastAsia"/>
+          <w:b w:val="0"/>
+          <w:color w:val="333333"/>
+        </w:rPr>
+        <w:t>系列、On</w:t>
+      </w:r>
+      <w:r>
+        <w:rPr>
+          <w:rStyle w:val="a4"/>
+          <w:rFonts w:ascii="宋体" w:eastAsia="宋体" w:hAnsi="宋体" w:cs="宋体"/>
+          <w:b w:val="0"/>
+          <w:color w:val="333333"/>
+        </w:rPr>
+        <w:t xml:space="preserve"> </w:t>
+      </w:r>
+      <w:r>
+        <w:rPr>
+          <w:rStyle w:val="a4"/>
+          <w:rFonts w:ascii="宋体" w:eastAsia="宋体" w:hAnsi="宋体" w:cs="宋体" w:hint="eastAsia"/>
+          <w:b w:val="0"/>
+          <w:color w:val="333333"/>
+        </w:rPr>
+        <w:t>系列以及个别其他机型</w:t>
+      </w:r>
+      <w:r>
+        <w:rPr>
+          <w:rStyle w:val="a4"/>
+          <w:rFonts w:ascii="宋体" w:eastAsia="宋体" w:hAnsi="宋体" w:cs="宋体" w:hint="eastAsia"/>
+          <w:b w:val="0"/>
+          <w:color w:val="333333"/>
+        </w:rPr>
+        <w:t>，</w:t>
+      </w:r>
+      <w:r>
+        <w:rPr>
+          <w:rStyle w:val="a4"/>
+          <w:rFonts w:ascii="宋体" w:eastAsia="宋体" w:hAnsi="宋体" w:cs="宋体" w:hint="eastAsia"/>
+          <w:b w:val="0"/>
+          <w:color w:val="333333"/>
+        </w:rPr>
+        <w:t>不含部分早期中低端系列，</w:t>
+      </w:r>
+      <w:r>
+        <w:rPr>
+          <w:rStyle w:val="a4"/>
+          <w:rFonts w:ascii="宋体" w:eastAsia="宋体" w:hAnsi="宋体" w:cs="宋体" w:hint="eastAsia"/>
+          <w:b w:val="0"/>
+          <w:color w:val="333333"/>
+        </w:rPr>
+        <w:t>仅国行</w:t>
       </w:r>
     </w:p>
     <w:p>
@@ -204,7 +265,7 @@
           <w:b w:val="0"/>
         </w:rPr>
       </w:pPr>
-      <w:bookmarkStart w:id="1" w:name="_Hlk6416735"/>
+      <w:bookmarkStart w:id="0" w:name="_Hlk6416735"/>
       <w:r>
         <w:rPr>
           <w:rStyle w:val="a4"/>
@@ -388,7 +449,7 @@
         </w:r>
       </w:hyperlink>
     </w:p>
-    <w:bookmarkEnd w:id="1"/>
+    <w:bookmarkEnd w:id="0"/>
     <w:p>
       <w:pPr>
         <w:pStyle w:val="a3"/>
@@ -422,6 +483,812 @@
         <w:spacing w:before="100" w:after="100"/>
         <w:rPr>
           <w:rStyle w:val="a4"/>
+          <w:rFonts w:ascii="宋体" w:eastAsia="宋体" w:hAnsi="宋体" w:cs="宋体" w:hint="eastAsia"/>
+          <w:bCs/>
+          <w:color w:val="333333"/>
+        </w:rPr>
+      </w:pPr>
+      <w:r>
+        <w:rPr>
+          <w:rStyle w:val="a4"/>
+          <w:rFonts w:ascii="宋体" w:eastAsia="宋体" w:hAnsi="宋体" w:cs="宋体"/>
+          <w:bCs/>
+          <w:color w:val="333333"/>
+        </w:rPr>
+        <w:t>Galaxy S:</w:t>
+      </w:r>
+    </w:p>
+    <w:p>
+      <w:pPr>
+        <w:pStyle w:val="a3"/>
+        <w:widowControl/>
+        <w:spacing w:before="100" w:after="100"/>
+        <w:rPr>
+          <w:rStyle w:val="a4"/>
+          <w:rFonts w:ascii="宋体" w:eastAsia="宋体" w:hAnsi="宋体" w:cs="宋体" w:hint="eastAsia"/>
+          <w:b w:val="0"/>
+          <w:bCs/>
+          <w:color w:val="333333"/>
+        </w:rPr>
+      </w:pPr>
+      <w:r>
+        <w:rPr>
+          <w:rStyle w:val="a4"/>
+          <w:rFonts w:ascii="宋体" w:eastAsia="宋体" w:hAnsi="宋体" w:cs="宋体" w:hint="eastAsia"/>
+          <w:b w:val="0"/>
+          <w:bCs/>
+          <w:color w:val="333333"/>
+        </w:rPr>
+        <w:t>GT-I9000: Galaxy S 公开版</w:t>
+      </w:r>
+    </w:p>
+    <w:p>
+      <w:pPr>
+        <w:pStyle w:val="a3"/>
+        <w:widowControl/>
+        <w:spacing w:before="100" w:after="100"/>
+        <w:rPr>
+          <w:rStyle w:val="a4"/>
+          <w:rFonts w:ascii="宋体" w:eastAsia="宋体" w:hAnsi="宋体" w:cs="宋体" w:hint="eastAsia"/>
+          <w:b w:val="0"/>
+          <w:bCs/>
+          <w:color w:val="333333"/>
+        </w:rPr>
+      </w:pPr>
+      <w:r>
+        <w:rPr>
+          <w:rStyle w:val="a4"/>
+          <w:rFonts w:ascii="宋体" w:eastAsia="宋体" w:hAnsi="宋体" w:cs="宋体" w:hint="eastAsia"/>
+          <w:b w:val="0"/>
+          <w:bCs/>
+          <w:color w:val="333333"/>
+        </w:rPr>
+        <w:t>GT-I9008, GT-I9008L, GT-I9018: Galaxy S 移动定制版</w:t>
+      </w:r>
+    </w:p>
+    <w:p>
+      <w:pPr>
+        <w:pStyle w:val="a3"/>
+        <w:widowControl/>
+        <w:spacing w:before="100" w:after="100"/>
+        <w:rPr>
+          <w:rStyle w:val="a4"/>
+          <w:rFonts w:ascii="宋体" w:eastAsia="宋体" w:hAnsi="宋体" w:cs="宋体" w:hint="eastAsia"/>
+          <w:b w:val="0"/>
+          <w:bCs/>
+          <w:color w:val="333333"/>
+        </w:rPr>
+      </w:pPr>
+      <w:r>
+        <w:rPr>
+          <w:rStyle w:val="a4"/>
+          <w:rFonts w:ascii="宋体" w:eastAsia="宋体" w:hAnsi="宋体" w:cs="宋体" w:hint="eastAsia"/>
+          <w:b w:val="0"/>
+          <w:bCs/>
+          <w:color w:val="333333"/>
+        </w:rPr>
+        <w:t>SC</w:t>
+      </w:r>
+      <w:r>
+        <w:rPr>
+          <w:rStyle w:val="a4"/>
+          <w:rFonts w:ascii="宋体" w:eastAsia="宋体" w:hAnsi="宋体" w:cs="宋体" w:hint="eastAsia"/>
+          <w:b w:val="0"/>
+          <w:bCs/>
+          <w:color w:val="333333"/>
+        </w:rPr>
+        <w:t>H</w:t>
+      </w:r>
+      <w:r>
+        <w:rPr>
+          <w:rStyle w:val="a4"/>
+          <w:rFonts w:ascii="宋体" w:eastAsia="宋体" w:hAnsi="宋体" w:cs="宋体" w:hint="eastAsia"/>
+          <w:b w:val="0"/>
+          <w:bCs/>
+          <w:color w:val="333333"/>
+        </w:rPr>
+        <w:t>-i909: Galaxy S 电信定制版</w:t>
+      </w:r>
+    </w:p>
+    <w:p>
+      <w:pPr>
+        <w:pStyle w:val="a3"/>
+        <w:widowControl/>
+        <w:spacing w:before="100" w:after="100"/>
+        <w:rPr>
+          <w:rStyle w:val="a4"/>
+          <w:rFonts w:ascii="宋体" w:eastAsia="宋体" w:hAnsi="宋体" w:cs="宋体" w:hint="eastAsia"/>
+          <w:bCs/>
+          <w:color w:val="333333"/>
+        </w:rPr>
+      </w:pPr>
+      <w:r>
+        <w:rPr>
+          <w:rStyle w:val="a4"/>
+          <w:rFonts w:ascii="宋体" w:eastAsia="宋体" w:hAnsi="宋体" w:cs="宋体" w:hint="eastAsia"/>
+          <w:bCs/>
+          <w:color w:val="333333"/>
+        </w:rPr>
+        <w:t>Galaxy SⅡ:</w:t>
+      </w:r>
+    </w:p>
+    <w:p>
+      <w:pPr>
+        <w:pStyle w:val="a3"/>
+        <w:widowControl/>
+        <w:spacing w:before="100" w:after="100"/>
+        <w:rPr>
+          <w:rStyle w:val="a4"/>
+          <w:rFonts w:ascii="宋体" w:eastAsia="宋体" w:hAnsi="宋体" w:cs="宋体" w:hint="eastAsia"/>
+          <w:b w:val="0"/>
+          <w:bCs/>
+          <w:color w:val="333333"/>
+        </w:rPr>
+      </w:pPr>
+      <w:r>
+        <w:rPr>
+          <w:rStyle w:val="a4"/>
+          <w:rFonts w:ascii="宋体" w:eastAsia="宋体" w:hAnsi="宋体" w:cs="宋体" w:hint="eastAsia"/>
+          <w:b w:val="0"/>
+          <w:bCs/>
+          <w:color w:val="333333"/>
+        </w:rPr>
+        <w:t>GT-I9100: Galaxy SⅡ (</w:t>
+      </w:r>
+      <w:proofErr w:type="spellStart"/>
+      <w:r>
+        <w:rPr>
+          <w:rStyle w:val="a4"/>
+          <w:rFonts w:ascii="宋体" w:eastAsia="宋体" w:hAnsi="宋体" w:cs="宋体" w:hint="eastAsia"/>
+          <w:b w:val="0"/>
+          <w:bCs/>
+          <w:color w:val="333333"/>
+        </w:rPr>
+        <w:t>Exynos</w:t>
+      </w:r>
+      <w:proofErr w:type="spellEnd"/>
+      <w:r>
+        <w:rPr>
+          <w:rStyle w:val="a4"/>
+          <w:rFonts w:ascii="宋体" w:eastAsia="宋体" w:hAnsi="宋体" w:cs="宋体" w:hint="eastAsia"/>
+          <w:b w:val="0"/>
+          <w:bCs/>
+          <w:color w:val="333333"/>
+        </w:rPr>
+        <w:t>)</w:t>
+      </w:r>
+    </w:p>
+    <w:p>
+      <w:pPr>
+        <w:pStyle w:val="a3"/>
+        <w:widowControl/>
+        <w:spacing w:before="100" w:after="100"/>
+        <w:rPr>
+          <w:rStyle w:val="a4"/>
+          <w:rFonts w:ascii="宋体" w:eastAsia="宋体" w:hAnsi="宋体" w:cs="宋体" w:hint="eastAsia"/>
+          <w:b w:val="0"/>
+          <w:bCs/>
+          <w:color w:val="333333"/>
+        </w:rPr>
+      </w:pPr>
+      <w:r>
+        <w:rPr>
+          <w:rStyle w:val="a4"/>
+          <w:rFonts w:ascii="宋体" w:eastAsia="宋体" w:hAnsi="宋体" w:cs="宋体" w:hint="eastAsia"/>
+          <w:b w:val="0"/>
+          <w:bCs/>
+          <w:color w:val="333333"/>
+        </w:rPr>
+        <w:t>GT-I9100G: Galaxy SⅡ (德州仪器)</w:t>
+      </w:r>
+    </w:p>
+    <w:p>
+      <w:pPr>
+        <w:pStyle w:val="a3"/>
+        <w:widowControl/>
+        <w:spacing w:before="100" w:after="100"/>
+        <w:rPr>
+          <w:rStyle w:val="a4"/>
+          <w:rFonts w:ascii="宋体" w:eastAsia="宋体" w:hAnsi="宋体" w:cs="宋体" w:hint="eastAsia"/>
+          <w:b w:val="0"/>
+          <w:bCs/>
+          <w:color w:val="333333"/>
+        </w:rPr>
+      </w:pPr>
+      <w:r>
+        <w:rPr>
+          <w:rStyle w:val="a4"/>
+          <w:rFonts w:ascii="宋体" w:eastAsia="宋体" w:hAnsi="宋体" w:cs="宋体" w:hint="eastAsia"/>
+          <w:b w:val="0"/>
+          <w:bCs/>
+          <w:color w:val="333333"/>
+        </w:rPr>
+        <w:t>GT-I9108: Galaxy SⅡ 移动定制版</w:t>
+      </w:r>
+    </w:p>
+    <w:p>
+      <w:pPr>
+        <w:pStyle w:val="a3"/>
+        <w:widowControl/>
+        <w:spacing w:before="100" w:after="100"/>
+        <w:rPr>
+          <w:rStyle w:val="a4"/>
+          <w:rFonts w:ascii="宋体" w:eastAsia="宋体" w:hAnsi="宋体" w:cs="宋体" w:hint="eastAsia"/>
+          <w:bCs/>
+          <w:color w:val="333333"/>
+        </w:rPr>
+      </w:pPr>
+      <w:r>
+        <w:rPr>
+          <w:rStyle w:val="a4"/>
+          <w:rFonts w:ascii="宋体" w:eastAsia="宋体" w:hAnsi="宋体" w:cs="宋体"/>
+          <w:bCs/>
+          <w:color w:val="333333"/>
+        </w:rPr>
+        <w:t>Galaxy S Duos:</w:t>
+      </w:r>
+    </w:p>
+    <w:p>
+      <w:pPr>
+        <w:pStyle w:val="a3"/>
+        <w:widowControl/>
+        <w:spacing w:before="100" w:after="100"/>
+        <w:rPr>
+          <w:rStyle w:val="a4"/>
+          <w:rFonts w:ascii="宋体" w:eastAsia="宋体" w:hAnsi="宋体" w:cs="宋体" w:hint="eastAsia"/>
+          <w:b w:val="0"/>
+          <w:bCs/>
+          <w:color w:val="333333"/>
+        </w:rPr>
+      </w:pPr>
+      <w:r>
+        <w:rPr>
+          <w:rStyle w:val="a4"/>
+          <w:rFonts w:ascii="宋体" w:eastAsia="宋体" w:hAnsi="宋体" w:cs="宋体" w:hint="eastAsia"/>
+          <w:b w:val="0"/>
+          <w:bCs/>
+          <w:color w:val="333333"/>
+        </w:rPr>
+        <w:lastRenderedPageBreak/>
+        <w:t>SCH-I919: Galaxy S Duos 电信定制版</w:t>
+      </w:r>
+    </w:p>
+    <w:p>
+      <w:pPr>
+        <w:pStyle w:val="a3"/>
+        <w:widowControl/>
+        <w:spacing w:before="100" w:after="100"/>
+        <w:rPr>
+          <w:rStyle w:val="a4"/>
+          <w:rFonts w:ascii="宋体" w:eastAsia="宋体" w:hAnsi="宋体" w:cs="宋体" w:hint="eastAsia"/>
+          <w:bCs/>
+          <w:color w:val="333333"/>
+        </w:rPr>
+      </w:pPr>
+      <w:r>
+        <w:rPr>
+          <w:rStyle w:val="a4"/>
+          <w:rFonts w:ascii="宋体" w:eastAsia="宋体" w:hAnsi="宋体" w:cs="宋体" w:hint="eastAsia"/>
+          <w:bCs/>
+          <w:color w:val="333333"/>
+        </w:rPr>
+        <w:t>Galaxy SⅢ:</w:t>
+      </w:r>
+    </w:p>
+    <w:p>
+      <w:pPr>
+        <w:pStyle w:val="a3"/>
+        <w:widowControl/>
+        <w:spacing w:before="100" w:after="100"/>
+        <w:rPr>
+          <w:rStyle w:val="a4"/>
+          <w:rFonts w:ascii="宋体" w:eastAsia="宋体" w:hAnsi="宋体" w:cs="宋体" w:hint="eastAsia"/>
+          <w:b w:val="0"/>
+          <w:bCs/>
+          <w:color w:val="333333"/>
+        </w:rPr>
+      </w:pPr>
+      <w:r>
+        <w:rPr>
+          <w:rStyle w:val="a4"/>
+          <w:rFonts w:ascii="宋体" w:eastAsia="宋体" w:hAnsi="宋体" w:cs="宋体" w:hint="eastAsia"/>
+          <w:b w:val="0"/>
+          <w:bCs/>
+          <w:color w:val="333333"/>
+        </w:rPr>
+        <w:t>GT-I9300: Galaxy SⅢ 公开版</w:t>
+      </w:r>
+    </w:p>
+    <w:p>
+      <w:pPr>
+        <w:pStyle w:val="a3"/>
+        <w:widowControl/>
+        <w:spacing w:before="100" w:after="100"/>
+        <w:rPr>
+          <w:rStyle w:val="a4"/>
+          <w:rFonts w:ascii="宋体" w:eastAsia="宋体" w:hAnsi="宋体" w:cs="宋体" w:hint="eastAsia"/>
+          <w:b w:val="0"/>
+          <w:bCs/>
+          <w:color w:val="333333"/>
+        </w:rPr>
+      </w:pPr>
+      <w:r>
+        <w:rPr>
+          <w:rStyle w:val="a4"/>
+          <w:rFonts w:ascii="宋体" w:eastAsia="宋体" w:hAnsi="宋体" w:cs="宋体" w:hint="eastAsia"/>
+          <w:b w:val="0"/>
+          <w:bCs/>
+          <w:color w:val="333333"/>
+        </w:rPr>
+        <w:t>GT-I9308: Galaxy SⅢ 移动定制版</w:t>
+      </w:r>
+    </w:p>
+    <w:p>
+      <w:pPr>
+        <w:pStyle w:val="a3"/>
+        <w:widowControl/>
+        <w:spacing w:before="100" w:after="100"/>
+        <w:rPr>
+          <w:rStyle w:val="a4"/>
+          <w:rFonts w:ascii="宋体" w:eastAsia="宋体" w:hAnsi="宋体" w:cs="宋体" w:hint="eastAsia"/>
+          <w:b w:val="0"/>
+          <w:bCs/>
+          <w:color w:val="333333"/>
+        </w:rPr>
+      </w:pPr>
+      <w:r>
+        <w:rPr>
+          <w:rStyle w:val="a4"/>
+          <w:rFonts w:ascii="宋体" w:eastAsia="宋体" w:hAnsi="宋体" w:cs="宋体" w:hint="eastAsia"/>
+          <w:b w:val="0"/>
+          <w:bCs/>
+          <w:color w:val="333333"/>
+        </w:rPr>
+        <w:t>SCH-I939: Galaxy SⅢ 电信定制版</w:t>
+      </w:r>
+    </w:p>
+    <w:p>
+      <w:pPr>
+        <w:pStyle w:val="a3"/>
+        <w:widowControl/>
+        <w:spacing w:before="100" w:after="100"/>
+        <w:rPr>
+          <w:rStyle w:val="a4"/>
+          <w:rFonts w:ascii="宋体" w:eastAsia="宋体" w:hAnsi="宋体" w:cs="宋体"/>
+          <w:b w:val="0"/>
+          <w:bCs/>
+          <w:color w:val="333333"/>
+        </w:rPr>
+      </w:pPr>
+      <w:r>
+        <w:rPr>
+          <w:rStyle w:val="a4"/>
+          <w:rFonts w:ascii="宋体" w:eastAsia="宋体" w:hAnsi="宋体" w:cs="宋体" w:hint="eastAsia"/>
+          <w:b w:val="0"/>
+          <w:bCs/>
+          <w:color w:val="333333"/>
+        </w:rPr>
+        <w:t>SCH-I939D: Galaxy SⅢ 电信</w:t>
+      </w:r>
+      <w:proofErr w:type="gramStart"/>
+      <w:r>
+        <w:rPr>
+          <w:rStyle w:val="a4"/>
+          <w:rFonts w:ascii="宋体" w:eastAsia="宋体" w:hAnsi="宋体" w:cs="宋体" w:hint="eastAsia"/>
+          <w:b w:val="0"/>
+          <w:bCs/>
+          <w:color w:val="333333"/>
+        </w:rPr>
+        <w:t>双卡定</w:t>
+      </w:r>
+      <w:proofErr w:type="gramEnd"/>
+      <w:r>
+        <w:rPr>
+          <w:rStyle w:val="a4"/>
+          <w:rFonts w:ascii="宋体" w:eastAsia="宋体" w:hAnsi="宋体" w:cs="宋体" w:hint="eastAsia"/>
+          <w:b w:val="0"/>
+          <w:bCs/>
+          <w:color w:val="333333"/>
+        </w:rPr>
+        <w:t>制版</w:t>
+      </w:r>
+    </w:p>
+    <w:p>
+      <w:pPr>
+        <w:pStyle w:val="a3"/>
+        <w:widowControl/>
+        <w:spacing w:before="100" w:after="100"/>
+        <w:rPr>
+          <w:rStyle w:val="a4"/>
+          <w:rFonts w:ascii="宋体" w:eastAsia="宋体" w:hAnsi="宋体" w:cs="宋体" w:hint="eastAsia"/>
+          <w:bCs/>
+          <w:color w:val="333333"/>
+        </w:rPr>
+      </w:pPr>
+      <w:r>
+        <w:rPr>
+          <w:rStyle w:val="a4"/>
+          <w:rFonts w:ascii="宋体" w:eastAsia="宋体" w:hAnsi="宋体" w:cs="宋体" w:hint="eastAsia"/>
+          <w:bCs/>
+          <w:color w:val="333333"/>
+        </w:rPr>
+        <w:t>Galaxy SⅢ</w:t>
+      </w:r>
+      <w:r>
+        <w:rPr>
+          <w:rStyle w:val="a4"/>
+          <w:rFonts w:ascii="宋体" w:eastAsia="宋体" w:hAnsi="宋体" w:cs="宋体" w:hint="eastAsia"/>
+          <w:bCs/>
+          <w:color w:val="333333"/>
+        </w:rPr>
+        <w:t xml:space="preserve"> </w:t>
+      </w:r>
+      <w:r>
+        <w:rPr>
+          <w:rStyle w:val="a4"/>
+          <w:rFonts w:ascii="宋体" w:eastAsia="宋体" w:hAnsi="宋体" w:cs="宋体"/>
+          <w:bCs/>
+          <w:color w:val="333333"/>
+        </w:rPr>
+        <w:t>Neo+</w:t>
+      </w:r>
+      <w:r>
+        <w:rPr>
+          <w:rStyle w:val="a4"/>
+          <w:rFonts w:ascii="宋体" w:eastAsia="宋体" w:hAnsi="宋体" w:cs="宋体" w:hint="eastAsia"/>
+          <w:bCs/>
+          <w:color w:val="333333"/>
+        </w:rPr>
+        <w:t>:</w:t>
+      </w:r>
+    </w:p>
+    <w:p>
+      <w:pPr>
+        <w:pStyle w:val="a3"/>
+        <w:widowControl/>
+        <w:spacing w:before="100" w:after="100"/>
+        <w:rPr>
+          <w:rStyle w:val="a4"/>
+          <w:rFonts w:ascii="宋体" w:eastAsia="宋体" w:hAnsi="宋体" w:cs="宋体" w:hint="eastAsia"/>
+          <w:b w:val="0"/>
+          <w:bCs/>
+          <w:color w:val="333333"/>
+        </w:rPr>
+      </w:pPr>
+      <w:r>
+        <w:rPr>
+          <w:rStyle w:val="a4"/>
+          <w:rFonts w:ascii="宋体" w:eastAsia="宋体" w:hAnsi="宋体" w:cs="宋体" w:hint="eastAsia"/>
+          <w:b w:val="0"/>
+          <w:bCs/>
+          <w:color w:val="333333"/>
+        </w:rPr>
+        <w:t>GT-I9300I: Galaxy SⅢ Neo+ 公开版</w:t>
+      </w:r>
+    </w:p>
+    <w:p>
+      <w:pPr>
+        <w:pStyle w:val="a3"/>
+        <w:widowControl/>
+        <w:spacing w:before="100" w:after="100"/>
+        <w:rPr>
+          <w:rStyle w:val="a4"/>
+          <w:rFonts w:ascii="宋体" w:eastAsia="宋体" w:hAnsi="宋体" w:cs="宋体" w:hint="eastAsia"/>
+          <w:b w:val="0"/>
+          <w:bCs/>
+          <w:color w:val="333333"/>
+        </w:rPr>
+      </w:pPr>
+      <w:r>
+        <w:rPr>
+          <w:rStyle w:val="a4"/>
+          <w:rFonts w:ascii="宋体" w:eastAsia="宋体" w:hAnsi="宋体" w:cs="宋体" w:hint="eastAsia"/>
+          <w:b w:val="0"/>
+          <w:bCs/>
+          <w:color w:val="333333"/>
+        </w:rPr>
+        <w:t>GT-I9308I: Galaxy SⅢ Neo+ 移动定制版</w:t>
+      </w:r>
+    </w:p>
+    <w:p>
+      <w:pPr>
+        <w:pStyle w:val="a3"/>
+        <w:widowControl/>
+        <w:spacing w:before="100" w:after="100"/>
+        <w:rPr>
+          <w:rStyle w:val="a4"/>
+          <w:rFonts w:ascii="宋体" w:eastAsia="宋体" w:hAnsi="宋体" w:cs="宋体"/>
+          <w:b w:val="0"/>
+          <w:bCs/>
+          <w:color w:val="333333"/>
+        </w:rPr>
+      </w:pPr>
+      <w:r>
+        <w:rPr>
+          <w:rStyle w:val="a4"/>
+          <w:rFonts w:ascii="宋体" w:eastAsia="宋体" w:hAnsi="宋体" w:cs="宋体" w:hint="eastAsia"/>
+          <w:b w:val="0"/>
+          <w:bCs/>
+          <w:color w:val="333333"/>
+        </w:rPr>
+        <w:t>SCH-I939I: Galaxy SⅢ Neo+ 电信定</w:t>
+      </w:r>
+      <w:bookmarkStart w:id="1" w:name="_GoBack"/>
+      <w:bookmarkEnd w:id="1"/>
+      <w:r>
+        <w:rPr>
+          <w:rStyle w:val="a4"/>
+          <w:rFonts w:ascii="宋体" w:eastAsia="宋体" w:hAnsi="宋体" w:cs="宋体" w:hint="eastAsia"/>
+          <w:b w:val="0"/>
+          <w:bCs/>
+          <w:color w:val="333333"/>
+        </w:rPr>
+        <w:t>制版</w:t>
+      </w:r>
+    </w:p>
+    <w:p>
+      <w:pPr>
+        <w:pStyle w:val="a3"/>
+        <w:widowControl/>
+        <w:spacing w:before="100" w:after="100"/>
+        <w:rPr>
+          <w:rStyle w:val="a4"/>
+          <w:rFonts w:ascii="宋体" w:eastAsia="宋体" w:hAnsi="宋体" w:cs="宋体" w:hint="eastAsia"/>
+          <w:bCs/>
+          <w:color w:val="333333"/>
+        </w:rPr>
+      </w:pPr>
+      <w:r>
+        <w:rPr>
+          <w:rStyle w:val="a4"/>
+          <w:rFonts w:ascii="宋体" w:eastAsia="宋体" w:hAnsi="宋体" w:cs="宋体" w:hint="eastAsia"/>
+          <w:bCs/>
+          <w:color w:val="333333"/>
+        </w:rPr>
+        <w:t>Galaxy SⅢ Mini:</w:t>
+      </w:r>
+    </w:p>
+    <w:p>
+      <w:pPr>
+        <w:pStyle w:val="a3"/>
+        <w:widowControl/>
+        <w:spacing w:before="100" w:after="100"/>
+        <w:rPr>
+          <w:rStyle w:val="a4"/>
+          <w:rFonts w:ascii="宋体" w:eastAsia="宋体" w:hAnsi="宋体" w:cs="宋体" w:hint="eastAsia"/>
+          <w:b w:val="0"/>
+          <w:bCs/>
+          <w:color w:val="333333"/>
+        </w:rPr>
+      </w:pPr>
+      <w:r>
+        <w:rPr>
+          <w:rStyle w:val="a4"/>
+          <w:rFonts w:ascii="宋体" w:eastAsia="宋体" w:hAnsi="宋体" w:cs="宋体" w:hint="eastAsia"/>
+          <w:b w:val="0"/>
+          <w:bCs/>
+          <w:color w:val="333333"/>
+        </w:rPr>
+        <w:t>GT-I8190N: Galaxy SⅢ Mini</w:t>
+      </w:r>
+    </w:p>
+    <w:p>
+      <w:pPr>
+        <w:pStyle w:val="a3"/>
+        <w:widowControl/>
+        <w:spacing w:before="100" w:after="100"/>
+        <w:rPr>
+          <w:rStyle w:val="a4"/>
+          <w:rFonts w:ascii="宋体" w:eastAsia="宋体" w:hAnsi="宋体" w:cs="宋体" w:hint="eastAsia"/>
+          <w:bCs/>
+          <w:color w:val="333333"/>
+        </w:rPr>
+      </w:pPr>
+      <w:r>
+        <w:rPr>
+          <w:rStyle w:val="a4"/>
+          <w:rFonts w:ascii="宋体" w:eastAsia="宋体" w:hAnsi="宋体" w:cs="宋体"/>
+          <w:bCs/>
+          <w:color w:val="333333"/>
+        </w:rPr>
+        <w:t>Galaxy S4:</w:t>
+      </w:r>
+    </w:p>
+    <w:p>
+      <w:pPr>
+        <w:pStyle w:val="a3"/>
+        <w:widowControl/>
+        <w:spacing w:before="100" w:after="100"/>
+        <w:rPr>
+          <w:rStyle w:val="a4"/>
+          <w:rFonts w:ascii="宋体" w:eastAsia="宋体" w:hAnsi="宋体" w:cs="宋体" w:hint="eastAsia"/>
+          <w:b w:val="0"/>
+          <w:bCs/>
+          <w:color w:val="333333"/>
+        </w:rPr>
+      </w:pPr>
+      <w:r>
+        <w:rPr>
+          <w:rStyle w:val="a4"/>
+          <w:rFonts w:ascii="宋体" w:eastAsia="宋体" w:hAnsi="宋体" w:cs="宋体" w:hint="eastAsia"/>
+          <w:b w:val="0"/>
+          <w:bCs/>
+          <w:color w:val="333333"/>
+        </w:rPr>
+        <w:t>GT-I9500: Galaxy S4 公开版</w:t>
+      </w:r>
+    </w:p>
+    <w:p>
+      <w:pPr>
+        <w:pStyle w:val="a3"/>
+        <w:widowControl/>
+        <w:spacing w:before="100" w:after="100"/>
+        <w:rPr>
+          <w:rStyle w:val="a4"/>
+          <w:rFonts w:ascii="宋体" w:eastAsia="宋体" w:hAnsi="宋体" w:cs="宋体" w:hint="eastAsia"/>
+          <w:b w:val="0"/>
+          <w:bCs/>
+          <w:color w:val="333333"/>
+        </w:rPr>
+      </w:pPr>
+      <w:r>
+        <w:rPr>
+          <w:rStyle w:val="a4"/>
+          <w:rFonts w:ascii="宋体" w:eastAsia="宋体" w:hAnsi="宋体" w:cs="宋体" w:hint="eastAsia"/>
+          <w:b w:val="0"/>
+          <w:bCs/>
+          <w:color w:val="333333"/>
+        </w:rPr>
+        <w:t>GT-I9502: Galaxy S4 联通定制版</w:t>
+      </w:r>
+    </w:p>
+    <w:p>
+      <w:pPr>
+        <w:pStyle w:val="a3"/>
+        <w:widowControl/>
+        <w:spacing w:before="100" w:after="100"/>
+        <w:rPr>
+          <w:rStyle w:val="a4"/>
+          <w:rFonts w:ascii="宋体" w:eastAsia="宋体" w:hAnsi="宋体" w:cs="宋体" w:hint="eastAsia"/>
+          <w:b w:val="0"/>
+          <w:bCs/>
+          <w:color w:val="333333"/>
+        </w:rPr>
+      </w:pPr>
+      <w:r>
+        <w:rPr>
+          <w:rStyle w:val="a4"/>
+          <w:rFonts w:ascii="宋体" w:eastAsia="宋体" w:hAnsi="宋体" w:cs="宋体" w:hint="eastAsia"/>
+          <w:b w:val="0"/>
+          <w:bCs/>
+          <w:color w:val="333333"/>
+        </w:rPr>
+        <w:t>GT-I9508: Galaxy S4 移动定制版</w:t>
+      </w:r>
+    </w:p>
+    <w:p>
+      <w:pPr>
+        <w:pStyle w:val="a3"/>
+        <w:widowControl/>
+        <w:spacing w:before="100" w:after="100"/>
+        <w:rPr>
+          <w:rStyle w:val="a4"/>
+          <w:rFonts w:ascii="宋体" w:eastAsia="宋体" w:hAnsi="宋体" w:cs="宋体" w:hint="eastAsia"/>
+          <w:b w:val="0"/>
+          <w:bCs/>
+          <w:color w:val="333333"/>
+        </w:rPr>
+      </w:pPr>
+      <w:r>
+        <w:rPr>
+          <w:rStyle w:val="a4"/>
+          <w:rFonts w:ascii="宋体" w:eastAsia="宋体" w:hAnsi="宋体" w:cs="宋体" w:hint="eastAsia"/>
+          <w:b w:val="0"/>
+          <w:bCs/>
+          <w:color w:val="333333"/>
+        </w:rPr>
+        <w:t>SCH-I959: Galaxy S4 电信定制版</w:t>
+      </w:r>
+    </w:p>
+    <w:p>
+      <w:pPr>
+        <w:pStyle w:val="a3"/>
+        <w:widowControl/>
+        <w:spacing w:before="100" w:after="100"/>
+        <w:rPr>
+          <w:rStyle w:val="a4"/>
+          <w:rFonts w:ascii="宋体" w:eastAsia="宋体" w:hAnsi="宋体" w:cs="宋体" w:hint="eastAsia"/>
+          <w:b w:val="0"/>
+          <w:bCs/>
+          <w:color w:val="333333"/>
+        </w:rPr>
+      </w:pPr>
+      <w:r>
+        <w:rPr>
+          <w:rStyle w:val="a4"/>
+          <w:rFonts w:ascii="宋体" w:eastAsia="宋体" w:hAnsi="宋体" w:cs="宋体" w:hint="eastAsia"/>
+          <w:b w:val="0"/>
+          <w:bCs/>
+          <w:color w:val="333333"/>
+        </w:rPr>
+        <w:t>GT-I9507V: Galaxy S4 联通 4G 定制版</w:t>
+      </w:r>
+    </w:p>
+    <w:p>
+      <w:pPr>
+        <w:pStyle w:val="a3"/>
+        <w:widowControl/>
+        <w:spacing w:before="100" w:after="100"/>
+        <w:rPr>
+          <w:rStyle w:val="a4"/>
+          <w:rFonts w:ascii="宋体" w:eastAsia="宋体" w:hAnsi="宋体" w:cs="宋体" w:hint="eastAsia"/>
+          <w:b w:val="0"/>
+          <w:bCs/>
+          <w:color w:val="333333"/>
+        </w:rPr>
+      </w:pPr>
+      <w:r>
+        <w:rPr>
+          <w:rStyle w:val="a4"/>
+          <w:rFonts w:ascii="宋体" w:eastAsia="宋体" w:hAnsi="宋体" w:cs="宋体" w:hint="eastAsia"/>
+          <w:b w:val="0"/>
+          <w:bCs/>
+          <w:color w:val="333333"/>
+        </w:rPr>
+        <w:t>GT-I9508V: Galaxy S4 移动 4G 定制版</w:t>
+      </w:r>
+    </w:p>
+    <w:p>
+      <w:pPr>
+        <w:pStyle w:val="a3"/>
+        <w:widowControl/>
+        <w:spacing w:before="100" w:after="100"/>
+        <w:rPr>
+          <w:rStyle w:val="a4"/>
+          <w:rFonts w:ascii="宋体" w:eastAsia="宋体" w:hAnsi="宋体" w:cs="宋体"/>
+          <w:b w:val="0"/>
+          <w:bCs/>
+          <w:color w:val="333333"/>
+        </w:rPr>
+      </w:pPr>
+      <w:r>
+        <w:rPr>
+          <w:rStyle w:val="a4"/>
+          <w:rFonts w:ascii="宋体" w:eastAsia="宋体" w:hAnsi="宋体" w:cs="宋体"/>
+          <w:b w:val="0"/>
+          <w:bCs/>
+          <w:color w:val="333333"/>
+        </w:rPr>
+        <w:t xml:space="preserve">SM-C101: Galaxy S4 </w:t>
+      </w:r>
+      <w:r>
+        <w:rPr>
+          <w:rStyle w:val="a4"/>
+          <w:rFonts w:ascii="宋体" w:eastAsia="宋体" w:hAnsi="宋体" w:cs="宋体" w:hint="eastAsia"/>
+          <w:b w:val="0"/>
+          <w:bCs/>
+          <w:color w:val="333333"/>
+        </w:rPr>
+        <w:t>z</w:t>
+      </w:r>
+      <w:r>
+        <w:rPr>
+          <w:rStyle w:val="a4"/>
+          <w:rFonts w:ascii="宋体" w:eastAsia="宋体" w:hAnsi="宋体" w:cs="宋体"/>
+          <w:b w:val="0"/>
+          <w:bCs/>
+          <w:color w:val="333333"/>
+        </w:rPr>
+        <w:t>oom</w:t>
+      </w:r>
+    </w:p>
+    <w:p>
+      <w:pPr>
+        <w:pStyle w:val="a3"/>
+        <w:widowControl/>
+        <w:spacing w:before="100" w:after="100"/>
+        <w:rPr>
+          <w:rStyle w:val="a4"/>
           <w:rFonts w:ascii="宋体" w:eastAsia="宋体" w:hAnsi="宋体" w:cs="宋体"/>
           <w:bCs/>
           <w:color w:val="333333"/>
@@ -530,6 +1397,7 @@
           <w:bCs/>
           <w:color w:val="333333"/>
         </w:rPr>
+        <w:lastRenderedPageBreak/>
         <w:t>SM-G9006W: Galaxy S5 联通双卡版</w:t>
       </w:r>
     </w:p>
@@ -668,447 +1536,447 @@
           <w:bCs/>
           <w:color w:val="333333"/>
         </w:rPr>
+        <w:t>SM-G9208: Galaxy S6 移动定制版</w:t>
+      </w:r>
+    </w:p>
+    <w:p>
+      <w:pPr>
+        <w:pStyle w:val="a3"/>
+        <w:widowControl/>
+        <w:spacing w:before="100" w:after="100"/>
+        <w:rPr>
+          <w:rStyle w:val="a4"/>
+          <w:rFonts w:ascii="宋体" w:eastAsia="宋体" w:hAnsi="宋体" w:cs="宋体"/>
+          <w:b w:val="0"/>
+          <w:bCs/>
+          <w:color w:val="333333"/>
+        </w:rPr>
+      </w:pPr>
+      <w:r>
+        <w:rPr>
+          <w:rStyle w:val="a4"/>
+          <w:rFonts w:ascii="宋体" w:eastAsia="宋体" w:hAnsi="宋体" w:cs="宋体" w:hint="eastAsia"/>
+          <w:b w:val="0"/>
+          <w:bCs/>
+          <w:color w:val="333333"/>
+        </w:rPr>
+        <w:t>SM-G9209: Galaxy S6 电信定制版</w:t>
+      </w:r>
+    </w:p>
+    <w:p>
+      <w:pPr>
+        <w:pStyle w:val="a3"/>
+        <w:widowControl/>
+        <w:spacing w:before="100" w:after="100"/>
+        <w:rPr>
+          <w:rStyle w:val="a4"/>
+          <w:rFonts w:ascii="宋体" w:eastAsia="宋体" w:hAnsi="宋体" w:cs="宋体"/>
+          <w:bCs/>
+          <w:color w:val="333333"/>
+        </w:rPr>
+      </w:pPr>
+      <w:r>
+        <w:rPr>
+          <w:rStyle w:val="a4"/>
+          <w:rFonts w:ascii="宋体" w:eastAsia="宋体" w:hAnsi="宋体" w:cs="宋体"/>
+          <w:bCs/>
+          <w:color w:val="333333"/>
+        </w:rPr>
+        <w:t>Galaxy S6 edge:</w:t>
+      </w:r>
+    </w:p>
+    <w:p>
+      <w:pPr>
+        <w:pStyle w:val="a3"/>
+        <w:widowControl/>
+        <w:spacing w:before="100" w:after="100"/>
+        <w:rPr>
+          <w:rStyle w:val="a4"/>
+          <w:rFonts w:ascii="宋体" w:eastAsia="宋体" w:hAnsi="宋体" w:cs="宋体"/>
+          <w:b w:val="0"/>
+          <w:bCs/>
+          <w:color w:val="333333"/>
+        </w:rPr>
+      </w:pPr>
+      <w:r>
+        <w:rPr>
+          <w:rStyle w:val="a4"/>
+          <w:rFonts w:ascii="宋体" w:eastAsia="宋体" w:hAnsi="宋体" w:cs="宋体"/>
+          <w:b w:val="0"/>
+          <w:bCs/>
+          <w:color w:val="333333"/>
+        </w:rPr>
+        <w:t>SM-G9250: Galaxy S6 edge</w:t>
+      </w:r>
+    </w:p>
+    <w:p>
+      <w:pPr>
+        <w:pStyle w:val="a3"/>
+        <w:widowControl/>
+        <w:spacing w:before="100" w:after="100"/>
+        <w:rPr>
+          <w:rStyle w:val="a4"/>
+          <w:rFonts w:ascii="宋体" w:eastAsia="宋体" w:hAnsi="宋体" w:cs="宋体"/>
+          <w:bCs/>
+          <w:color w:val="333333"/>
+        </w:rPr>
+      </w:pPr>
+      <w:r>
+        <w:rPr>
+          <w:rStyle w:val="a4"/>
+          <w:rFonts w:ascii="宋体" w:eastAsia="宋体" w:hAnsi="宋体" w:cs="宋体"/>
+          <w:bCs/>
+          <w:color w:val="333333"/>
+        </w:rPr>
+        <w:t>Galaxy S6 edge+:</w:t>
+      </w:r>
+    </w:p>
+    <w:p>
+      <w:pPr>
+        <w:pStyle w:val="a3"/>
+        <w:widowControl/>
+        <w:spacing w:before="100" w:after="100"/>
+        <w:rPr>
+          <w:rStyle w:val="a4"/>
+          <w:rFonts w:ascii="宋体" w:eastAsia="宋体" w:hAnsi="宋体" w:cs="宋体"/>
+          <w:b w:val="0"/>
+          <w:bCs/>
+          <w:color w:val="333333"/>
+        </w:rPr>
+      </w:pPr>
+      <w:r>
+        <w:rPr>
+          <w:rStyle w:val="a4"/>
+          <w:rFonts w:ascii="宋体" w:eastAsia="宋体" w:hAnsi="宋体" w:cs="宋体"/>
+          <w:b w:val="0"/>
+          <w:bCs/>
+          <w:color w:val="333333"/>
+        </w:rPr>
+        <w:t>SM-G9280: Galaxy S6 edge+</w:t>
+      </w:r>
+    </w:p>
+    <w:p>
+      <w:pPr>
+        <w:pStyle w:val="a3"/>
+        <w:widowControl/>
+        <w:spacing w:before="100" w:after="100"/>
+        <w:rPr>
+          <w:rStyle w:val="a4"/>
+          <w:rFonts w:ascii="宋体" w:eastAsia="宋体" w:hAnsi="宋体" w:cs="宋体"/>
+          <w:bCs/>
+          <w:color w:val="333333"/>
+        </w:rPr>
+      </w:pPr>
+      <w:r>
+        <w:rPr>
+          <w:rStyle w:val="a4"/>
+          <w:rFonts w:ascii="宋体" w:eastAsia="宋体" w:hAnsi="宋体" w:cs="宋体"/>
+          <w:bCs/>
+          <w:color w:val="333333"/>
+        </w:rPr>
+        <w:t>Galaxy S7:</w:t>
+      </w:r>
+    </w:p>
+    <w:p>
+      <w:pPr>
+        <w:pStyle w:val="a3"/>
+        <w:widowControl/>
+        <w:spacing w:before="100" w:after="100"/>
+        <w:rPr>
+          <w:rStyle w:val="a4"/>
+          <w:rFonts w:ascii="宋体" w:eastAsia="宋体" w:hAnsi="宋体" w:cs="宋体"/>
+          <w:b w:val="0"/>
+          <w:bCs/>
+          <w:color w:val="333333"/>
+        </w:rPr>
+      </w:pPr>
+      <w:r>
+        <w:rPr>
+          <w:rStyle w:val="a4"/>
+          <w:rFonts w:ascii="宋体" w:eastAsia="宋体" w:hAnsi="宋体" w:cs="宋体" w:hint="eastAsia"/>
+          <w:b w:val="0"/>
+          <w:bCs/>
+          <w:color w:val="333333"/>
+        </w:rPr>
+        <w:t>SM-G9300: Galaxy S7 全网通版</w:t>
+      </w:r>
+    </w:p>
+    <w:p>
+      <w:pPr>
+        <w:pStyle w:val="a3"/>
+        <w:widowControl/>
+        <w:spacing w:before="100" w:after="100"/>
+        <w:rPr>
+          <w:rStyle w:val="a4"/>
+          <w:rFonts w:ascii="宋体" w:eastAsia="宋体" w:hAnsi="宋体" w:cs="宋体"/>
+          <w:b w:val="0"/>
+          <w:bCs/>
+          <w:color w:val="333333"/>
+        </w:rPr>
+      </w:pPr>
+      <w:r>
+        <w:rPr>
+          <w:rStyle w:val="a4"/>
+          <w:rFonts w:ascii="宋体" w:eastAsia="宋体" w:hAnsi="宋体" w:cs="宋体" w:hint="eastAsia"/>
+          <w:b w:val="0"/>
+          <w:bCs/>
+          <w:color w:val="333333"/>
+        </w:rPr>
+        <w:t>SM-G9308: Galaxy S7 移动定制版</w:t>
+      </w:r>
+    </w:p>
+    <w:p>
+      <w:pPr>
+        <w:pStyle w:val="a3"/>
+        <w:widowControl/>
+        <w:spacing w:before="100" w:after="100"/>
+        <w:rPr>
+          <w:rStyle w:val="a4"/>
+          <w:rFonts w:ascii="宋体" w:eastAsia="宋体" w:hAnsi="宋体" w:cs="宋体"/>
+          <w:bCs/>
+          <w:color w:val="333333"/>
+        </w:rPr>
+      </w:pPr>
+      <w:r>
+        <w:rPr>
+          <w:rStyle w:val="a4"/>
+          <w:rFonts w:ascii="宋体" w:eastAsia="宋体" w:hAnsi="宋体" w:cs="宋体"/>
+          <w:bCs/>
+          <w:color w:val="333333"/>
+        </w:rPr>
+        <w:t>Galaxy S7 edge:</w:t>
+      </w:r>
+    </w:p>
+    <w:p>
+      <w:pPr>
+        <w:pStyle w:val="a3"/>
+        <w:widowControl/>
+        <w:spacing w:before="100" w:after="100"/>
+        <w:rPr>
+          <w:rStyle w:val="a4"/>
+          <w:rFonts w:ascii="宋体" w:eastAsia="宋体" w:hAnsi="宋体" w:cs="宋体"/>
+          <w:b w:val="0"/>
+          <w:bCs/>
+          <w:color w:val="333333"/>
+        </w:rPr>
+      </w:pPr>
+      <w:r>
+        <w:rPr>
+          <w:rStyle w:val="a4"/>
+          <w:rFonts w:ascii="宋体" w:eastAsia="宋体" w:hAnsi="宋体" w:cs="宋体"/>
+          <w:b w:val="0"/>
+          <w:bCs/>
+          <w:color w:val="333333"/>
+        </w:rPr>
+        <w:t>SM-G9350: Galaxy S7 edge</w:t>
+      </w:r>
+    </w:p>
+    <w:p>
+      <w:pPr>
+        <w:pStyle w:val="a3"/>
+        <w:widowControl/>
+        <w:spacing w:before="100" w:after="100"/>
+        <w:rPr>
+          <w:rStyle w:val="a4"/>
+          <w:rFonts w:ascii="宋体" w:eastAsia="宋体" w:hAnsi="宋体" w:cs="宋体"/>
+          <w:bCs/>
+          <w:color w:val="333333"/>
+        </w:rPr>
+      </w:pPr>
+      <w:r>
+        <w:rPr>
+          <w:rStyle w:val="a4"/>
+          <w:rFonts w:ascii="宋体" w:eastAsia="宋体" w:hAnsi="宋体" w:cs="宋体"/>
+          <w:bCs/>
+          <w:color w:val="333333"/>
+        </w:rPr>
+        <w:t>Galaxy S8:</w:t>
+      </w:r>
+    </w:p>
+    <w:p>
+      <w:pPr>
+        <w:pStyle w:val="a3"/>
+        <w:widowControl/>
+        <w:spacing w:before="100" w:after="100"/>
+        <w:rPr>
+          <w:rStyle w:val="a4"/>
+          <w:rFonts w:ascii="宋体" w:eastAsia="宋体" w:hAnsi="宋体" w:cs="宋体"/>
+          <w:b w:val="0"/>
+          <w:bCs/>
+          <w:color w:val="333333"/>
+        </w:rPr>
+      </w:pPr>
+      <w:r>
+        <w:rPr>
+          <w:rStyle w:val="a4"/>
+          <w:rFonts w:ascii="宋体" w:eastAsia="宋体" w:hAnsi="宋体" w:cs="宋体" w:hint="eastAsia"/>
+          <w:b w:val="0"/>
+          <w:bCs/>
+          <w:color w:val="333333"/>
+        </w:rPr>
+        <w:t>SM-G9500: Galaxy S8 全网通版</w:t>
+      </w:r>
+    </w:p>
+    <w:p>
+      <w:pPr>
+        <w:pStyle w:val="a3"/>
+        <w:widowControl/>
+        <w:spacing w:before="100" w:after="100"/>
+        <w:rPr>
+          <w:rStyle w:val="a4"/>
+          <w:rFonts w:ascii="宋体" w:eastAsia="宋体" w:hAnsi="宋体" w:cs="宋体"/>
+          <w:b w:val="0"/>
+          <w:bCs/>
+          <w:color w:val="333333"/>
+        </w:rPr>
+      </w:pPr>
+      <w:r>
+        <w:rPr>
+          <w:rStyle w:val="a4"/>
+          <w:rFonts w:ascii="宋体" w:eastAsia="宋体" w:hAnsi="宋体" w:cs="宋体"/>
+          <w:b w:val="0"/>
+          <w:bCs/>
+          <w:color w:val="333333"/>
+        </w:rPr>
+        <w:t>SM-G9508: Galaxy S8 4G+</w:t>
+      </w:r>
+    </w:p>
+    <w:p>
+      <w:pPr>
+        <w:pStyle w:val="a3"/>
+        <w:widowControl/>
+        <w:spacing w:before="100" w:after="100"/>
+        <w:rPr>
+          <w:rStyle w:val="a4"/>
+          <w:rFonts w:ascii="宋体" w:eastAsia="宋体" w:hAnsi="宋体" w:cs="宋体"/>
+          <w:bCs/>
+          <w:color w:val="333333"/>
+        </w:rPr>
+      </w:pPr>
+      <w:r>
+        <w:rPr>
+          <w:rStyle w:val="a4"/>
+          <w:rFonts w:ascii="宋体" w:eastAsia="宋体" w:hAnsi="宋体" w:cs="宋体"/>
+          <w:bCs/>
+          <w:color w:val="333333"/>
+        </w:rPr>
+        <w:t>Galaxy S8+:</w:t>
+      </w:r>
+    </w:p>
+    <w:p>
+      <w:pPr>
+        <w:pStyle w:val="a3"/>
+        <w:widowControl/>
+        <w:spacing w:before="100" w:after="100"/>
+        <w:rPr>
+          <w:rStyle w:val="a4"/>
+          <w:rFonts w:ascii="宋体" w:eastAsia="宋体" w:hAnsi="宋体" w:cs="宋体"/>
+          <w:b w:val="0"/>
+          <w:bCs/>
+          <w:color w:val="333333"/>
+        </w:rPr>
+      </w:pPr>
+      <w:r>
+        <w:rPr>
+          <w:rStyle w:val="a4"/>
+          <w:rFonts w:ascii="宋体" w:eastAsia="宋体" w:hAnsi="宋体" w:cs="宋体"/>
+          <w:b w:val="0"/>
+          <w:bCs/>
+          <w:color w:val="333333"/>
+        </w:rPr>
+        <w:t>SM-G9550: Galaxy S8+</w:t>
+      </w:r>
+    </w:p>
+    <w:p>
+      <w:pPr>
+        <w:pStyle w:val="a3"/>
+        <w:widowControl/>
+        <w:spacing w:before="100" w:after="100"/>
+        <w:rPr>
+          <w:rStyle w:val="a4"/>
+          <w:rFonts w:ascii="宋体" w:eastAsia="宋体" w:hAnsi="宋体" w:cs="宋体"/>
+          <w:bCs/>
+          <w:color w:val="333333"/>
+        </w:rPr>
+      </w:pPr>
+      <w:r>
+        <w:rPr>
+          <w:rStyle w:val="a4"/>
+          <w:rFonts w:ascii="宋体" w:eastAsia="宋体" w:hAnsi="宋体" w:cs="宋体"/>
+          <w:bCs/>
+          <w:color w:val="333333"/>
+        </w:rPr>
+        <w:t>Galaxy S9:</w:t>
+      </w:r>
+    </w:p>
+    <w:p>
+      <w:pPr>
+        <w:pStyle w:val="a3"/>
+        <w:widowControl/>
+        <w:spacing w:before="100" w:after="100"/>
+        <w:rPr>
+          <w:rStyle w:val="a4"/>
+          <w:rFonts w:ascii="宋体" w:eastAsia="宋体" w:hAnsi="宋体" w:cs="宋体"/>
+          <w:b w:val="0"/>
+          <w:bCs/>
+          <w:color w:val="333333"/>
+        </w:rPr>
+      </w:pPr>
+      <w:r>
+        <w:rPr>
+          <w:rStyle w:val="a4"/>
+          <w:rFonts w:ascii="宋体" w:eastAsia="宋体" w:hAnsi="宋体" w:cs="宋体" w:hint="eastAsia"/>
+          <w:b w:val="0"/>
+          <w:bCs/>
+          <w:color w:val="333333"/>
+        </w:rPr>
+        <w:t>SM-G9600/DS: Galaxy S9 全网通版</w:t>
+      </w:r>
+    </w:p>
+    <w:p>
+      <w:pPr>
+        <w:pStyle w:val="a3"/>
+        <w:widowControl/>
+        <w:spacing w:before="100" w:after="100"/>
+        <w:rPr>
+          <w:rStyle w:val="a4"/>
+          <w:rFonts w:ascii="宋体" w:eastAsia="宋体" w:hAnsi="宋体" w:cs="宋体"/>
+          <w:b w:val="0"/>
+          <w:bCs/>
+          <w:color w:val="333333"/>
+        </w:rPr>
+      </w:pPr>
+      <w:r>
+        <w:rPr>
+          <w:rStyle w:val="a4"/>
+          <w:rFonts w:ascii="宋体" w:eastAsia="宋体" w:hAnsi="宋体" w:cs="宋体"/>
+          <w:b w:val="0"/>
+          <w:bCs/>
+          <w:color w:val="333333"/>
+        </w:rPr>
+        <w:t>SM-G9608/DS: Galaxy S9 4G+</w:t>
+      </w:r>
+    </w:p>
+    <w:p>
+      <w:pPr>
+        <w:pStyle w:val="a3"/>
+        <w:widowControl/>
+        <w:spacing w:before="100" w:after="100"/>
+        <w:rPr>
+          <w:rStyle w:val="a4"/>
+          <w:rFonts w:ascii="宋体" w:eastAsia="宋体" w:hAnsi="宋体" w:cs="宋体"/>
+          <w:bCs/>
+          <w:color w:val="333333"/>
+        </w:rPr>
+      </w:pPr>
+      <w:r>
+        <w:rPr>
+          <w:rStyle w:val="a4"/>
+          <w:rFonts w:ascii="宋体" w:eastAsia="宋体" w:hAnsi="宋体" w:cs="宋体"/>
+          <w:bCs/>
+          <w:color w:val="333333"/>
+        </w:rPr>
         <w:lastRenderedPageBreak/>
-        <w:t>SM-G9208: Galaxy S6 移动定制版</w:t>
-      </w:r>
-    </w:p>
-    <w:p>
-      <w:pPr>
-        <w:pStyle w:val="a3"/>
-        <w:widowControl/>
-        <w:spacing w:before="100" w:after="100"/>
-        <w:rPr>
-          <w:rStyle w:val="a4"/>
-          <w:rFonts w:ascii="宋体" w:eastAsia="宋体" w:hAnsi="宋体" w:cs="宋体"/>
-          <w:b w:val="0"/>
-          <w:bCs/>
-          <w:color w:val="333333"/>
-        </w:rPr>
-      </w:pPr>
-      <w:r>
-        <w:rPr>
-          <w:rStyle w:val="a4"/>
-          <w:rFonts w:ascii="宋体" w:eastAsia="宋体" w:hAnsi="宋体" w:cs="宋体" w:hint="eastAsia"/>
-          <w:b w:val="0"/>
-          <w:bCs/>
-          <w:color w:val="333333"/>
-        </w:rPr>
-        <w:t>SM-G9209: Galaxy S6 电信定制版</w:t>
-      </w:r>
-    </w:p>
-    <w:p>
-      <w:pPr>
-        <w:pStyle w:val="a3"/>
-        <w:widowControl/>
-        <w:spacing w:before="100" w:after="100"/>
-        <w:rPr>
-          <w:rStyle w:val="a4"/>
-          <w:rFonts w:ascii="宋体" w:eastAsia="宋体" w:hAnsi="宋体" w:cs="宋体"/>
-          <w:bCs/>
-          <w:color w:val="333333"/>
-        </w:rPr>
-      </w:pPr>
-      <w:r>
-        <w:rPr>
-          <w:rStyle w:val="a4"/>
-          <w:rFonts w:ascii="宋体" w:eastAsia="宋体" w:hAnsi="宋体" w:cs="宋体"/>
-          <w:bCs/>
-          <w:color w:val="333333"/>
-        </w:rPr>
-        <w:t>Galaxy S6 edge:</w:t>
-      </w:r>
-    </w:p>
-    <w:p>
-      <w:pPr>
-        <w:pStyle w:val="a3"/>
-        <w:widowControl/>
-        <w:spacing w:before="100" w:after="100"/>
-        <w:rPr>
-          <w:rStyle w:val="a4"/>
-          <w:rFonts w:ascii="宋体" w:eastAsia="宋体" w:hAnsi="宋体" w:cs="宋体"/>
-          <w:b w:val="0"/>
-          <w:bCs/>
-          <w:color w:val="333333"/>
-        </w:rPr>
-      </w:pPr>
-      <w:r>
-        <w:rPr>
-          <w:rStyle w:val="a4"/>
-          <w:rFonts w:ascii="宋体" w:eastAsia="宋体" w:hAnsi="宋体" w:cs="宋体"/>
-          <w:b w:val="0"/>
-          <w:bCs/>
-          <w:color w:val="333333"/>
-        </w:rPr>
-        <w:t>SM-G9250: Galaxy S6 edge</w:t>
-      </w:r>
-    </w:p>
-    <w:p>
-      <w:pPr>
-        <w:pStyle w:val="a3"/>
-        <w:widowControl/>
-        <w:spacing w:before="100" w:after="100"/>
-        <w:rPr>
-          <w:rStyle w:val="a4"/>
-          <w:rFonts w:ascii="宋体" w:eastAsia="宋体" w:hAnsi="宋体" w:cs="宋体"/>
-          <w:bCs/>
-          <w:color w:val="333333"/>
-        </w:rPr>
-      </w:pPr>
-      <w:r>
-        <w:rPr>
-          <w:rStyle w:val="a4"/>
-          <w:rFonts w:ascii="宋体" w:eastAsia="宋体" w:hAnsi="宋体" w:cs="宋体"/>
-          <w:bCs/>
-          <w:color w:val="333333"/>
-        </w:rPr>
-        <w:t>Galaxy S6 edge+:</w:t>
-      </w:r>
-    </w:p>
-    <w:p>
-      <w:pPr>
-        <w:pStyle w:val="a3"/>
-        <w:widowControl/>
-        <w:spacing w:before="100" w:after="100"/>
-        <w:rPr>
-          <w:rStyle w:val="a4"/>
-          <w:rFonts w:ascii="宋体" w:eastAsia="宋体" w:hAnsi="宋体" w:cs="宋体"/>
-          <w:b w:val="0"/>
-          <w:bCs/>
-          <w:color w:val="333333"/>
-        </w:rPr>
-      </w:pPr>
-      <w:r>
-        <w:rPr>
-          <w:rStyle w:val="a4"/>
-          <w:rFonts w:ascii="宋体" w:eastAsia="宋体" w:hAnsi="宋体" w:cs="宋体"/>
-          <w:b w:val="0"/>
-          <w:bCs/>
-          <w:color w:val="333333"/>
-        </w:rPr>
-        <w:t>SM-G9280: Galaxy S6 edge+</w:t>
-      </w:r>
-    </w:p>
-    <w:p>
-      <w:pPr>
-        <w:pStyle w:val="a3"/>
-        <w:widowControl/>
-        <w:spacing w:before="100" w:after="100"/>
-        <w:rPr>
-          <w:rStyle w:val="a4"/>
-          <w:rFonts w:ascii="宋体" w:eastAsia="宋体" w:hAnsi="宋体" w:cs="宋体"/>
-          <w:bCs/>
-          <w:color w:val="333333"/>
-        </w:rPr>
-      </w:pPr>
-      <w:r>
-        <w:rPr>
-          <w:rStyle w:val="a4"/>
-          <w:rFonts w:ascii="宋体" w:eastAsia="宋体" w:hAnsi="宋体" w:cs="宋体"/>
-          <w:bCs/>
-          <w:color w:val="333333"/>
-        </w:rPr>
-        <w:t>Galaxy S7:</w:t>
-      </w:r>
-    </w:p>
-    <w:p>
-      <w:pPr>
-        <w:pStyle w:val="a3"/>
-        <w:widowControl/>
-        <w:spacing w:before="100" w:after="100"/>
-        <w:rPr>
-          <w:rStyle w:val="a4"/>
-          <w:rFonts w:ascii="宋体" w:eastAsia="宋体" w:hAnsi="宋体" w:cs="宋体"/>
-          <w:b w:val="0"/>
-          <w:bCs/>
-          <w:color w:val="333333"/>
-        </w:rPr>
-      </w:pPr>
-      <w:r>
-        <w:rPr>
-          <w:rStyle w:val="a4"/>
-          <w:rFonts w:ascii="宋体" w:eastAsia="宋体" w:hAnsi="宋体" w:cs="宋体" w:hint="eastAsia"/>
-          <w:b w:val="0"/>
-          <w:bCs/>
-          <w:color w:val="333333"/>
-        </w:rPr>
-        <w:t>SM-G9300: Galaxy S7 全网通版</w:t>
-      </w:r>
-    </w:p>
-    <w:p>
-      <w:pPr>
-        <w:pStyle w:val="a3"/>
-        <w:widowControl/>
-        <w:spacing w:before="100" w:after="100"/>
-        <w:rPr>
-          <w:rStyle w:val="a4"/>
-          <w:rFonts w:ascii="宋体" w:eastAsia="宋体" w:hAnsi="宋体" w:cs="宋体"/>
-          <w:b w:val="0"/>
-          <w:bCs/>
-          <w:color w:val="333333"/>
-        </w:rPr>
-      </w:pPr>
-      <w:r>
-        <w:rPr>
-          <w:rStyle w:val="a4"/>
-          <w:rFonts w:ascii="宋体" w:eastAsia="宋体" w:hAnsi="宋体" w:cs="宋体" w:hint="eastAsia"/>
-          <w:b w:val="0"/>
-          <w:bCs/>
-          <w:color w:val="333333"/>
-        </w:rPr>
-        <w:t>SM-G9308: Galaxy S7 移动定制版</w:t>
-      </w:r>
-    </w:p>
-    <w:p>
-      <w:pPr>
-        <w:pStyle w:val="a3"/>
-        <w:widowControl/>
-        <w:spacing w:before="100" w:after="100"/>
-        <w:rPr>
-          <w:rStyle w:val="a4"/>
-          <w:rFonts w:ascii="宋体" w:eastAsia="宋体" w:hAnsi="宋体" w:cs="宋体"/>
-          <w:bCs/>
-          <w:color w:val="333333"/>
-        </w:rPr>
-      </w:pPr>
-      <w:r>
-        <w:rPr>
-          <w:rStyle w:val="a4"/>
-          <w:rFonts w:ascii="宋体" w:eastAsia="宋体" w:hAnsi="宋体" w:cs="宋体"/>
-          <w:bCs/>
-          <w:color w:val="333333"/>
-        </w:rPr>
-        <w:t>Galaxy S7 edge:</w:t>
-      </w:r>
-    </w:p>
-    <w:p>
-      <w:pPr>
-        <w:pStyle w:val="a3"/>
-        <w:widowControl/>
-        <w:spacing w:before="100" w:after="100"/>
-        <w:rPr>
-          <w:rStyle w:val="a4"/>
-          <w:rFonts w:ascii="宋体" w:eastAsia="宋体" w:hAnsi="宋体" w:cs="宋体"/>
-          <w:b w:val="0"/>
-          <w:bCs/>
-          <w:color w:val="333333"/>
-        </w:rPr>
-      </w:pPr>
-      <w:r>
-        <w:rPr>
-          <w:rStyle w:val="a4"/>
-          <w:rFonts w:ascii="宋体" w:eastAsia="宋体" w:hAnsi="宋体" w:cs="宋体"/>
-          <w:b w:val="0"/>
-          <w:bCs/>
-          <w:color w:val="333333"/>
-        </w:rPr>
-        <w:t>SM-G9350: Galaxy S7 edge</w:t>
-      </w:r>
-    </w:p>
-    <w:p>
-      <w:pPr>
-        <w:pStyle w:val="a3"/>
-        <w:widowControl/>
-        <w:spacing w:before="100" w:after="100"/>
-        <w:rPr>
-          <w:rStyle w:val="a4"/>
-          <w:rFonts w:ascii="宋体" w:eastAsia="宋体" w:hAnsi="宋体" w:cs="宋体"/>
-          <w:bCs/>
-          <w:color w:val="333333"/>
-        </w:rPr>
-      </w:pPr>
-      <w:r>
-        <w:rPr>
-          <w:rStyle w:val="a4"/>
-          <w:rFonts w:ascii="宋体" w:eastAsia="宋体" w:hAnsi="宋体" w:cs="宋体"/>
-          <w:bCs/>
-          <w:color w:val="333333"/>
-        </w:rPr>
-        <w:t>Galaxy S8:</w:t>
-      </w:r>
-    </w:p>
-    <w:p>
-      <w:pPr>
-        <w:pStyle w:val="a3"/>
-        <w:widowControl/>
-        <w:spacing w:before="100" w:after="100"/>
-        <w:rPr>
-          <w:rStyle w:val="a4"/>
-          <w:rFonts w:ascii="宋体" w:eastAsia="宋体" w:hAnsi="宋体" w:cs="宋体"/>
-          <w:b w:val="0"/>
-          <w:bCs/>
-          <w:color w:val="333333"/>
-        </w:rPr>
-      </w:pPr>
-      <w:r>
-        <w:rPr>
-          <w:rStyle w:val="a4"/>
-          <w:rFonts w:ascii="宋体" w:eastAsia="宋体" w:hAnsi="宋体" w:cs="宋体" w:hint="eastAsia"/>
-          <w:b w:val="0"/>
-          <w:bCs/>
-          <w:color w:val="333333"/>
-        </w:rPr>
-        <w:t>SM-G9500: Galaxy S8 全网通版</w:t>
-      </w:r>
-    </w:p>
-    <w:p>
-      <w:pPr>
-        <w:pStyle w:val="a3"/>
-        <w:widowControl/>
-        <w:spacing w:before="100" w:after="100"/>
-        <w:rPr>
-          <w:rStyle w:val="a4"/>
-          <w:rFonts w:ascii="宋体" w:eastAsia="宋体" w:hAnsi="宋体" w:cs="宋体"/>
-          <w:b w:val="0"/>
-          <w:bCs/>
-          <w:color w:val="333333"/>
-        </w:rPr>
-      </w:pPr>
-      <w:r>
-        <w:rPr>
-          <w:rStyle w:val="a4"/>
-          <w:rFonts w:ascii="宋体" w:eastAsia="宋体" w:hAnsi="宋体" w:cs="宋体"/>
-          <w:b w:val="0"/>
-          <w:bCs/>
-          <w:color w:val="333333"/>
-        </w:rPr>
-        <w:t>SM-G9508: Galaxy S8 4G+</w:t>
-      </w:r>
-    </w:p>
-    <w:p>
-      <w:pPr>
-        <w:pStyle w:val="a3"/>
-        <w:widowControl/>
-        <w:spacing w:before="100" w:after="100"/>
-        <w:rPr>
-          <w:rStyle w:val="a4"/>
-          <w:rFonts w:ascii="宋体" w:eastAsia="宋体" w:hAnsi="宋体" w:cs="宋体"/>
-          <w:bCs/>
-          <w:color w:val="333333"/>
-        </w:rPr>
-      </w:pPr>
-      <w:r>
-        <w:rPr>
-          <w:rStyle w:val="a4"/>
-          <w:rFonts w:ascii="宋体" w:eastAsia="宋体" w:hAnsi="宋体" w:cs="宋体"/>
-          <w:bCs/>
-          <w:color w:val="333333"/>
-        </w:rPr>
-        <w:t>Galaxy S8+:</w:t>
-      </w:r>
-    </w:p>
-    <w:p>
-      <w:pPr>
-        <w:pStyle w:val="a3"/>
-        <w:widowControl/>
-        <w:spacing w:before="100" w:after="100"/>
-        <w:rPr>
-          <w:rStyle w:val="a4"/>
-          <w:rFonts w:ascii="宋体" w:eastAsia="宋体" w:hAnsi="宋体" w:cs="宋体"/>
-          <w:b w:val="0"/>
-          <w:bCs/>
-          <w:color w:val="333333"/>
-        </w:rPr>
-      </w:pPr>
-      <w:r>
-        <w:rPr>
-          <w:rStyle w:val="a4"/>
-          <w:rFonts w:ascii="宋体" w:eastAsia="宋体" w:hAnsi="宋体" w:cs="宋体"/>
-          <w:b w:val="0"/>
-          <w:bCs/>
-          <w:color w:val="333333"/>
-        </w:rPr>
-        <w:t>SM-G9550: Galaxy S8+</w:t>
-      </w:r>
-    </w:p>
-    <w:p>
-      <w:pPr>
-        <w:pStyle w:val="a3"/>
-        <w:widowControl/>
-        <w:spacing w:before="100" w:after="100"/>
-        <w:rPr>
-          <w:rStyle w:val="a4"/>
-          <w:rFonts w:ascii="宋体" w:eastAsia="宋体" w:hAnsi="宋体" w:cs="宋体"/>
-          <w:bCs/>
-          <w:color w:val="333333"/>
-        </w:rPr>
-      </w:pPr>
-      <w:r>
-        <w:rPr>
-          <w:rStyle w:val="a4"/>
-          <w:rFonts w:ascii="宋体" w:eastAsia="宋体" w:hAnsi="宋体" w:cs="宋体"/>
-          <w:bCs/>
-          <w:color w:val="333333"/>
-        </w:rPr>
-        <w:t>Galaxy S9:</w:t>
-      </w:r>
-    </w:p>
-    <w:p>
-      <w:pPr>
-        <w:pStyle w:val="a3"/>
-        <w:widowControl/>
-        <w:spacing w:before="100" w:after="100"/>
-        <w:rPr>
-          <w:rStyle w:val="a4"/>
-          <w:rFonts w:ascii="宋体" w:eastAsia="宋体" w:hAnsi="宋体" w:cs="宋体"/>
-          <w:b w:val="0"/>
-          <w:bCs/>
-          <w:color w:val="333333"/>
-        </w:rPr>
-      </w:pPr>
-      <w:r>
-        <w:rPr>
-          <w:rStyle w:val="a4"/>
-          <w:rFonts w:ascii="宋体" w:eastAsia="宋体" w:hAnsi="宋体" w:cs="宋体" w:hint="eastAsia"/>
-          <w:b w:val="0"/>
-          <w:bCs/>
-          <w:color w:val="333333"/>
-        </w:rPr>
-        <w:t>SM-G9600/DS: Galaxy S9 全网通版</w:t>
-      </w:r>
-    </w:p>
-    <w:p>
-      <w:pPr>
-        <w:pStyle w:val="a3"/>
-        <w:widowControl/>
-        <w:spacing w:before="100" w:after="100"/>
-        <w:rPr>
-          <w:rStyle w:val="a4"/>
-          <w:rFonts w:ascii="宋体" w:eastAsia="宋体" w:hAnsi="宋体" w:cs="宋体"/>
-          <w:b w:val="0"/>
-          <w:bCs/>
-          <w:color w:val="333333"/>
-        </w:rPr>
-      </w:pPr>
-      <w:r>
-        <w:rPr>
-          <w:rStyle w:val="a4"/>
-          <w:rFonts w:ascii="宋体" w:eastAsia="宋体" w:hAnsi="宋体" w:cs="宋体"/>
-          <w:b w:val="0"/>
-          <w:bCs/>
-          <w:color w:val="333333"/>
-        </w:rPr>
-        <w:t>SM-G9608/DS: Galaxy S9 4G+</w:t>
-      </w:r>
-    </w:p>
-    <w:p>
-      <w:pPr>
-        <w:pStyle w:val="a3"/>
-        <w:widowControl/>
-        <w:spacing w:before="100" w:after="100"/>
-        <w:rPr>
-          <w:rStyle w:val="a4"/>
-          <w:rFonts w:ascii="宋体" w:eastAsia="宋体" w:hAnsi="宋体" w:cs="宋体"/>
-          <w:bCs/>
-          <w:color w:val="333333"/>
-        </w:rPr>
-      </w:pPr>
-      <w:r>
-        <w:rPr>
-          <w:rStyle w:val="a4"/>
-          <w:rFonts w:ascii="宋体" w:eastAsia="宋体" w:hAnsi="宋体" w:cs="宋体"/>
-          <w:bCs/>
-          <w:color w:val="333333"/>
-        </w:rPr>
         <w:t>Galaxy S9+:</w:t>
       </w:r>
     </w:p>
@@ -1267,7 +2135,6 @@
           <w:bCs/>
           <w:color w:val="333333"/>
         </w:rPr>
-        <w:lastRenderedPageBreak/>
         <w:t>SM-G9700: Galaxy S10e 全网通版</w:t>
       </w:r>
     </w:p>
@@ -1590,6 +2457,263 @@
         <w:spacing w:before="100" w:after="100"/>
         <w:rPr>
           <w:rStyle w:val="a4"/>
+          <w:rFonts w:ascii="宋体" w:eastAsia="宋体" w:hAnsi="宋体" w:cs="宋体" w:hint="eastAsia"/>
+          <w:bCs/>
+          <w:color w:val="333333"/>
+        </w:rPr>
+      </w:pPr>
+      <w:r>
+        <w:rPr>
+          <w:rStyle w:val="a4"/>
+          <w:rFonts w:ascii="宋体" w:eastAsia="宋体" w:hAnsi="宋体" w:cs="宋体"/>
+          <w:bCs/>
+          <w:color w:val="333333"/>
+        </w:rPr>
+        <w:t>Galaxy Note:</w:t>
+      </w:r>
+    </w:p>
+    <w:p>
+      <w:pPr>
+        <w:pStyle w:val="a3"/>
+        <w:widowControl/>
+        <w:spacing w:before="100" w:after="100"/>
+        <w:rPr>
+          <w:rStyle w:val="a4"/>
+          <w:rFonts w:ascii="宋体" w:eastAsia="宋体" w:hAnsi="宋体" w:cs="宋体" w:hint="eastAsia"/>
+          <w:b w:val="0"/>
+          <w:bCs/>
+          <w:color w:val="333333"/>
+        </w:rPr>
+      </w:pPr>
+      <w:r>
+        <w:rPr>
+          <w:rStyle w:val="a4"/>
+          <w:rFonts w:ascii="宋体" w:eastAsia="宋体" w:hAnsi="宋体" w:cs="宋体" w:hint="eastAsia"/>
+          <w:b w:val="0"/>
+          <w:bCs/>
+          <w:color w:val="333333"/>
+        </w:rPr>
+        <w:t>GT</w:t>
+      </w:r>
+      <w:r>
+        <w:rPr>
+          <w:rStyle w:val="a4"/>
+          <w:rFonts w:ascii="宋体" w:eastAsia="宋体" w:hAnsi="宋体" w:cs="宋体"/>
+          <w:b w:val="0"/>
+          <w:bCs/>
+          <w:color w:val="333333"/>
+        </w:rPr>
+        <w:t>-</w:t>
+      </w:r>
+      <w:r>
+        <w:rPr>
+          <w:rStyle w:val="a4"/>
+          <w:rFonts w:ascii="宋体" w:eastAsia="宋体" w:hAnsi="宋体" w:cs="宋体" w:hint="eastAsia"/>
+          <w:b w:val="0"/>
+          <w:bCs/>
+          <w:color w:val="333333"/>
+        </w:rPr>
+        <w:t>I9220: Galaxy Note 公开版</w:t>
+      </w:r>
+    </w:p>
+    <w:p>
+      <w:pPr>
+        <w:pStyle w:val="a3"/>
+        <w:widowControl/>
+        <w:spacing w:before="100" w:after="100"/>
+        <w:rPr>
+          <w:rStyle w:val="a4"/>
+          <w:rFonts w:ascii="宋体" w:eastAsia="宋体" w:hAnsi="宋体" w:cs="宋体" w:hint="eastAsia"/>
+          <w:b w:val="0"/>
+          <w:bCs/>
+          <w:color w:val="333333"/>
+        </w:rPr>
+      </w:pPr>
+      <w:r>
+        <w:rPr>
+          <w:rStyle w:val="a4"/>
+          <w:rFonts w:ascii="宋体" w:eastAsia="宋体" w:hAnsi="宋体" w:cs="宋体" w:hint="eastAsia"/>
+          <w:b w:val="0"/>
+          <w:bCs/>
+          <w:color w:val="333333"/>
+        </w:rPr>
+        <w:t>GT-I9228: Galaxy Note 移动定制版</w:t>
+      </w:r>
+    </w:p>
+    <w:p>
+      <w:pPr>
+        <w:pStyle w:val="a3"/>
+        <w:widowControl/>
+        <w:spacing w:before="100" w:after="100"/>
+        <w:rPr>
+          <w:rStyle w:val="a4"/>
+          <w:rFonts w:ascii="宋体" w:eastAsia="宋体" w:hAnsi="宋体" w:cs="宋体" w:hint="eastAsia"/>
+          <w:b w:val="0"/>
+          <w:bCs/>
+          <w:color w:val="333333"/>
+        </w:rPr>
+      </w:pPr>
+      <w:r>
+        <w:rPr>
+          <w:rStyle w:val="a4"/>
+          <w:rFonts w:ascii="宋体" w:eastAsia="宋体" w:hAnsi="宋体" w:cs="宋体" w:hint="eastAsia"/>
+          <w:b w:val="0"/>
+          <w:bCs/>
+          <w:color w:val="333333"/>
+        </w:rPr>
+        <w:t>SCH-I889: Galaxy Note 电信定制版</w:t>
+      </w:r>
+    </w:p>
+    <w:p>
+      <w:pPr>
+        <w:pStyle w:val="a3"/>
+        <w:widowControl/>
+        <w:spacing w:before="100" w:after="100"/>
+        <w:rPr>
+          <w:rStyle w:val="a4"/>
+          <w:rFonts w:ascii="宋体" w:eastAsia="宋体" w:hAnsi="宋体" w:cs="宋体" w:hint="eastAsia"/>
+          <w:bCs/>
+          <w:color w:val="333333"/>
+        </w:rPr>
+      </w:pPr>
+      <w:r>
+        <w:rPr>
+          <w:rStyle w:val="a4"/>
+          <w:rFonts w:ascii="宋体" w:eastAsia="宋体" w:hAnsi="宋体" w:cs="宋体" w:hint="eastAsia"/>
+          <w:bCs/>
+          <w:color w:val="333333"/>
+        </w:rPr>
+        <w:t>Galaxy NoteⅡ:</w:t>
+      </w:r>
+    </w:p>
+    <w:p>
+      <w:pPr>
+        <w:pStyle w:val="a3"/>
+        <w:widowControl/>
+        <w:spacing w:before="100" w:after="100"/>
+        <w:rPr>
+          <w:rStyle w:val="a4"/>
+          <w:rFonts w:ascii="宋体" w:eastAsia="宋体" w:hAnsi="宋体" w:cs="宋体" w:hint="eastAsia"/>
+          <w:b w:val="0"/>
+          <w:bCs/>
+          <w:color w:val="333333"/>
+        </w:rPr>
+      </w:pPr>
+      <w:r>
+        <w:rPr>
+          <w:rStyle w:val="a4"/>
+          <w:rFonts w:ascii="宋体" w:eastAsia="宋体" w:hAnsi="宋体" w:cs="宋体" w:hint="eastAsia"/>
+          <w:b w:val="0"/>
+          <w:bCs/>
+          <w:color w:val="333333"/>
+        </w:rPr>
+        <w:t>GT-N7100: Galaxy NoteⅡ 公开版</w:t>
+      </w:r>
+    </w:p>
+    <w:p>
+      <w:pPr>
+        <w:pStyle w:val="a3"/>
+        <w:widowControl/>
+        <w:spacing w:before="100" w:after="100"/>
+        <w:rPr>
+          <w:rStyle w:val="a4"/>
+          <w:rFonts w:ascii="宋体" w:eastAsia="宋体" w:hAnsi="宋体" w:cs="宋体" w:hint="eastAsia"/>
+          <w:b w:val="0"/>
+          <w:bCs/>
+          <w:color w:val="333333"/>
+        </w:rPr>
+      </w:pPr>
+      <w:r>
+        <w:rPr>
+          <w:rStyle w:val="a4"/>
+          <w:rFonts w:ascii="宋体" w:eastAsia="宋体" w:hAnsi="宋体" w:cs="宋体" w:hint="eastAsia"/>
+          <w:b w:val="0"/>
+          <w:bCs/>
+          <w:color w:val="333333"/>
+        </w:rPr>
+        <w:t>GT-N7102, GT-N7102i: Galaxy NoteⅡ 联通定制版</w:t>
+      </w:r>
+    </w:p>
+    <w:p>
+      <w:pPr>
+        <w:pStyle w:val="a3"/>
+        <w:widowControl/>
+        <w:spacing w:before="100" w:after="100"/>
+        <w:rPr>
+          <w:rStyle w:val="a4"/>
+          <w:rFonts w:ascii="宋体" w:eastAsia="宋体" w:hAnsi="宋体" w:cs="宋体" w:hint="eastAsia"/>
+          <w:b w:val="0"/>
+          <w:bCs/>
+          <w:color w:val="333333"/>
+        </w:rPr>
+      </w:pPr>
+      <w:r>
+        <w:rPr>
+          <w:rStyle w:val="a4"/>
+          <w:rFonts w:ascii="宋体" w:eastAsia="宋体" w:hAnsi="宋体" w:cs="宋体" w:hint="eastAsia"/>
+          <w:b w:val="0"/>
+          <w:bCs/>
+          <w:color w:val="333333"/>
+        </w:rPr>
+        <w:t>GT-N7108: Galaxy NoteⅡ 移动定制版</w:t>
+      </w:r>
+    </w:p>
+    <w:p>
+      <w:pPr>
+        <w:pStyle w:val="a3"/>
+        <w:widowControl/>
+        <w:spacing w:before="100" w:after="100"/>
+        <w:rPr>
+          <w:rStyle w:val="a4"/>
+          <w:rFonts w:ascii="宋体" w:eastAsia="宋体" w:hAnsi="宋体" w:cs="宋体" w:hint="eastAsia"/>
+          <w:b w:val="0"/>
+          <w:bCs/>
+          <w:color w:val="333333"/>
+        </w:rPr>
+      </w:pPr>
+      <w:r>
+        <w:rPr>
+          <w:rStyle w:val="a4"/>
+          <w:rFonts w:ascii="宋体" w:eastAsia="宋体" w:hAnsi="宋体" w:cs="宋体" w:hint="eastAsia"/>
+          <w:b w:val="0"/>
+          <w:bCs/>
+          <w:color w:val="333333"/>
+        </w:rPr>
+        <w:t>GT-N7108D: Galaxy NoteⅡ 移动 4G 定制版</w:t>
+      </w:r>
+    </w:p>
+    <w:p>
+      <w:pPr>
+        <w:pStyle w:val="a3"/>
+        <w:widowControl/>
+        <w:spacing w:before="100" w:after="100"/>
+        <w:rPr>
+          <w:rStyle w:val="a4"/>
+          <w:rFonts w:ascii="宋体" w:eastAsia="宋体" w:hAnsi="宋体" w:cs="宋体"/>
+          <w:b w:val="0"/>
+          <w:bCs/>
+          <w:color w:val="333333"/>
+        </w:rPr>
+      </w:pPr>
+      <w:r>
+        <w:rPr>
+          <w:rStyle w:val="a4"/>
+          <w:rFonts w:ascii="宋体" w:eastAsia="宋体" w:hAnsi="宋体" w:cs="宋体" w:hint="eastAsia"/>
+          <w:b w:val="0"/>
+          <w:bCs/>
+          <w:color w:val="333333"/>
+        </w:rPr>
+        <w:lastRenderedPageBreak/>
+        <w:t>SCH-N719: Galaxy NoteⅡ 电信定制版</w:t>
+      </w:r>
+    </w:p>
+    <w:p>
+      <w:pPr>
+        <w:pStyle w:val="a3"/>
+        <w:widowControl/>
+        <w:spacing w:before="100" w:after="100"/>
+        <w:rPr>
+          <w:rStyle w:val="a4"/>
           <w:rFonts w:ascii="宋体" w:eastAsia="宋体" w:hAnsi="宋体" w:cs="宋体"/>
           <w:bCs/>
           <w:color w:val="333333"/>
@@ -1756,6 +2880,100 @@
         <w:spacing w:before="100" w:after="100"/>
         <w:rPr>
           <w:rStyle w:val="a4"/>
+          <w:rFonts w:ascii="宋体" w:eastAsia="宋体" w:hAnsi="宋体" w:cs="宋体" w:hint="eastAsia"/>
+          <w:bCs/>
+          <w:color w:val="333333"/>
+        </w:rPr>
+      </w:pPr>
+      <w:r>
+        <w:rPr>
+          <w:rStyle w:val="a4"/>
+          <w:rFonts w:ascii="宋体" w:eastAsia="宋体" w:hAnsi="宋体" w:cs="宋体"/>
+          <w:bCs/>
+          <w:color w:val="333333"/>
+        </w:rPr>
+        <w:t>Galaxy Note3 Lite:</w:t>
+      </w:r>
+    </w:p>
+    <w:p>
+      <w:pPr>
+        <w:pStyle w:val="a3"/>
+        <w:widowControl/>
+        <w:spacing w:before="100" w:after="100"/>
+        <w:rPr>
+          <w:rStyle w:val="a4"/>
+          <w:rFonts w:ascii="宋体" w:eastAsia="宋体" w:hAnsi="宋体" w:cs="宋体" w:hint="eastAsia"/>
+          <w:b w:val="0"/>
+          <w:bCs/>
+          <w:color w:val="333333"/>
+        </w:rPr>
+      </w:pPr>
+      <w:r>
+        <w:rPr>
+          <w:rStyle w:val="a4"/>
+          <w:rFonts w:ascii="宋体" w:eastAsia="宋体" w:hAnsi="宋体" w:cs="宋体" w:hint="eastAsia"/>
+          <w:b w:val="0"/>
+          <w:bCs/>
+          <w:color w:val="333333"/>
+        </w:rPr>
+        <w:t>SM-N7506V: Galaxy Note3 Lite 联通定制版</w:t>
+      </w:r>
+    </w:p>
+    <w:p>
+      <w:pPr>
+        <w:pStyle w:val="a3"/>
+        <w:widowControl/>
+        <w:spacing w:before="100" w:after="100"/>
+        <w:rPr>
+          <w:rStyle w:val="a4"/>
+          <w:rFonts w:ascii="宋体" w:eastAsia="宋体" w:hAnsi="宋体" w:cs="宋体" w:hint="eastAsia"/>
+          <w:b w:val="0"/>
+          <w:bCs/>
+          <w:color w:val="333333"/>
+        </w:rPr>
+      </w:pPr>
+      <w:r>
+        <w:rPr>
+          <w:rStyle w:val="a4"/>
+          <w:rFonts w:ascii="宋体" w:eastAsia="宋体" w:hAnsi="宋体" w:cs="宋体" w:hint="eastAsia"/>
+          <w:b w:val="0"/>
+          <w:bCs/>
+          <w:color w:val="333333"/>
+        </w:rPr>
+        <w:t>SM-N7508V: Galaxy Note3 Lite 移动定制版</w:t>
+      </w:r>
+    </w:p>
+    <w:p>
+      <w:pPr>
+        <w:pStyle w:val="a3"/>
+        <w:widowControl/>
+        <w:spacing w:before="100" w:after="100"/>
+        <w:rPr>
+          <w:rStyle w:val="a4"/>
+          <w:rFonts w:ascii="宋体" w:eastAsia="宋体" w:hAnsi="宋体" w:cs="宋体" w:hint="eastAsia"/>
+          <w:b w:val="0"/>
+          <w:bCs/>
+          <w:color w:val="333333"/>
+        </w:rPr>
+      </w:pPr>
+      <w:r>
+        <w:rPr>
+          <w:rStyle w:val="a4"/>
+          <w:rFonts w:ascii="宋体" w:eastAsia="宋体" w:hAnsi="宋体" w:cs="宋体" w:hint="eastAsia"/>
+          <w:b w:val="0"/>
+          <w:bCs/>
+          <w:color w:val="333333"/>
+        </w:rPr>
+        <w:t>SM-N7509V: Galaxy Note3 Lite 电信定制版</w:t>
+      </w:r>
+    </w:p>
+    <w:p>
+      <w:pPr>
+        <w:pStyle w:val="a3"/>
+        <w:widowControl/>
+        <w:spacing w:before="100" w:after="100"/>
+        <w:rPr>
+          <w:rStyle w:val="a4"/>
           <w:rFonts w:ascii="宋体" w:eastAsia="宋体" w:hAnsi="宋体" w:cs="宋体"/>
           <w:bCs/>
           <w:color w:val="333333"/>
@@ -1932,123 +3150,123 @@
           <w:bCs/>
           <w:color w:val="333333"/>
         </w:rPr>
+        <w:t>Galaxy Note5:</w:t>
+      </w:r>
+    </w:p>
+    <w:p>
+      <w:pPr>
+        <w:pStyle w:val="a3"/>
+        <w:widowControl/>
+        <w:spacing w:before="100" w:after="100"/>
+        <w:rPr>
+          <w:rStyle w:val="a4"/>
+          <w:rFonts w:ascii="宋体" w:eastAsia="宋体" w:hAnsi="宋体" w:cs="宋体"/>
+          <w:b w:val="0"/>
+          <w:bCs/>
+          <w:color w:val="333333"/>
+        </w:rPr>
+      </w:pPr>
+      <w:r>
+        <w:rPr>
+          <w:rStyle w:val="a4"/>
+          <w:rFonts w:ascii="宋体" w:eastAsia="宋体" w:hAnsi="宋体" w:cs="宋体" w:hint="eastAsia"/>
+          <w:b w:val="0"/>
+          <w:bCs/>
+          <w:color w:val="333333"/>
+        </w:rPr>
+        <w:t>SM-N9200: Galaxy Note5 全网通版</w:t>
+      </w:r>
+    </w:p>
+    <w:p>
+      <w:pPr>
+        <w:pStyle w:val="a3"/>
+        <w:widowControl/>
+        <w:spacing w:before="100" w:after="100"/>
+        <w:rPr>
+          <w:rStyle w:val="a4"/>
+          <w:rFonts w:ascii="宋体" w:eastAsia="宋体" w:hAnsi="宋体" w:cs="宋体"/>
+          <w:b w:val="0"/>
+          <w:bCs/>
+          <w:color w:val="333333"/>
+        </w:rPr>
+      </w:pPr>
+      <w:r>
+        <w:rPr>
+          <w:rStyle w:val="a4"/>
+          <w:rFonts w:ascii="宋体" w:eastAsia="宋体" w:hAnsi="宋体" w:cs="宋体" w:hint="eastAsia"/>
+          <w:b w:val="0"/>
+          <w:bCs/>
+          <w:color w:val="333333"/>
+        </w:rPr>
+        <w:t>SM-N9208: Galaxy Note5 移动定制版</w:t>
+      </w:r>
+    </w:p>
+    <w:p>
+      <w:pPr>
+        <w:pStyle w:val="a3"/>
+        <w:widowControl/>
+        <w:spacing w:before="100" w:after="100"/>
+        <w:rPr>
+          <w:rStyle w:val="a4"/>
+          <w:rFonts w:ascii="宋体" w:eastAsia="宋体" w:hAnsi="宋体" w:cs="宋体"/>
+          <w:bCs/>
+          <w:color w:val="333333"/>
+        </w:rPr>
+      </w:pPr>
+      <w:r>
+        <w:rPr>
+          <w:rStyle w:val="a4"/>
+          <w:rFonts w:ascii="宋体" w:eastAsia="宋体" w:hAnsi="宋体" w:cs="宋体"/>
+          <w:bCs/>
+          <w:color w:val="333333"/>
+        </w:rPr>
+        <w:t>Galaxy Note7:</w:t>
+      </w:r>
+    </w:p>
+    <w:p>
+      <w:pPr>
+        <w:pStyle w:val="a3"/>
+        <w:widowControl/>
+        <w:spacing w:before="100" w:after="100"/>
+        <w:rPr>
+          <w:rStyle w:val="a4"/>
+          <w:rFonts w:ascii="宋体" w:eastAsia="宋体" w:hAnsi="宋体" w:cs="宋体"/>
+          <w:b w:val="0"/>
+          <w:bCs/>
+          <w:color w:val="333333"/>
+        </w:rPr>
+      </w:pPr>
+      <w:r>
+        <w:rPr>
+          <w:rStyle w:val="a4"/>
+          <w:rFonts w:ascii="宋体" w:eastAsia="宋体" w:hAnsi="宋体" w:cs="宋体"/>
+          <w:b w:val="0"/>
+          <w:bCs/>
+          <w:color w:val="333333"/>
+        </w:rPr>
+        <w:t>SM-N9300: Galaxy Note7</w:t>
+      </w:r>
+    </w:p>
+    <w:p>
+      <w:pPr>
+        <w:pStyle w:val="a3"/>
+        <w:widowControl/>
+        <w:spacing w:before="100" w:after="100"/>
+        <w:rPr>
+          <w:rStyle w:val="a4"/>
+          <w:rFonts w:ascii="宋体" w:eastAsia="宋体" w:hAnsi="宋体" w:cs="宋体"/>
+          <w:bCs/>
+          <w:color w:val="333333"/>
+        </w:rPr>
+      </w:pPr>
+      <w:r>
+        <w:rPr>
+          <w:rStyle w:val="a4"/>
+          <w:rFonts w:ascii="宋体" w:eastAsia="宋体" w:hAnsi="宋体" w:cs="宋体"/>
+          <w:bCs/>
+          <w:color w:val="333333"/>
+        </w:rPr>
         <w:lastRenderedPageBreak/>
-        <w:t>Galaxy Note5:</w:t>
-      </w:r>
-    </w:p>
-    <w:p>
-      <w:pPr>
-        <w:pStyle w:val="a3"/>
-        <w:widowControl/>
-        <w:spacing w:before="100" w:after="100"/>
-        <w:rPr>
-          <w:rStyle w:val="a4"/>
-          <w:rFonts w:ascii="宋体" w:eastAsia="宋体" w:hAnsi="宋体" w:cs="宋体"/>
-          <w:b w:val="0"/>
-          <w:bCs/>
-          <w:color w:val="333333"/>
-        </w:rPr>
-      </w:pPr>
-      <w:r>
-        <w:rPr>
-          <w:rStyle w:val="a4"/>
-          <w:rFonts w:ascii="宋体" w:eastAsia="宋体" w:hAnsi="宋体" w:cs="宋体" w:hint="eastAsia"/>
-          <w:b w:val="0"/>
-          <w:bCs/>
-          <w:color w:val="333333"/>
-        </w:rPr>
-        <w:t>SM-N9200: Galaxy Note5 全网通版</w:t>
-      </w:r>
-    </w:p>
-    <w:p>
-      <w:pPr>
-        <w:pStyle w:val="a3"/>
-        <w:widowControl/>
-        <w:spacing w:before="100" w:after="100"/>
-        <w:rPr>
-          <w:rStyle w:val="a4"/>
-          <w:rFonts w:ascii="宋体" w:eastAsia="宋体" w:hAnsi="宋体" w:cs="宋体"/>
-          <w:b w:val="0"/>
-          <w:bCs/>
-          <w:color w:val="333333"/>
-        </w:rPr>
-      </w:pPr>
-      <w:r>
-        <w:rPr>
-          <w:rStyle w:val="a4"/>
-          <w:rFonts w:ascii="宋体" w:eastAsia="宋体" w:hAnsi="宋体" w:cs="宋体" w:hint="eastAsia"/>
-          <w:b w:val="0"/>
-          <w:bCs/>
-          <w:color w:val="333333"/>
-        </w:rPr>
-        <w:t>SM-N9208: Galaxy Note5 移动定制版</w:t>
-      </w:r>
-    </w:p>
-    <w:p>
-      <w:pPr>
-        <w:pStyle w:val="a3"/>
-        <w:widowControl/>
-        <w:spacing w:before="100" w:after="100"/>
-        <w:rPr>
-          <w:rStyle w:val="a4"/>
-          <w:rFonts w:ascii="宋体" w:eastAsia="宋体" w:hAnsi="宋体" w:cs="宋体"/>
-          <w:bCs/>
-          <w:color w:val="333333"/>
-        </w:rPr>
-      </w:pPr>
-      <w:r>
-        <w:rPr>
-          <w:rStyle w:val="a4"/>
-          <w:rFonts w:ascii="宋体" w:eastAsia="宋体" w:hAnsi="宋体" w:cs="宋体"/>
-          <w:bCs/>
-          <w:color w:val="333333"/>
-        </w:rPr>
-        <w:t>Galaxy Note7:</w:t>
-      </w:r>
-    </w:p>
-    <w:p>
-      <w:pPr>
-        <w:pStyle w:val="a3"/>
-        <w:widowControl/>
-        <w:spacing w:before="100" w:after="100"/>
-        <w:rPr>
-          <w:rStyle w:val="a4"/>
-          <w:rFonts w:ascii="宋体" w:eastAsia="宋体" w:hAnsi="宋体" w:cs="宋体"/>
-          <w:b w:val="0"/>
-          <w:bCs/>
-          <w:color w:val="333333"/>
-        </w:rPr>
-      </w:pPr>
-      <w:r>
-        <w:rPr>
-          <w:rStyle w:val="a4"/>
-          <w:rFonts w:ascii="宋体" w:eastAsia="宋体" w:hAnsi="宋体" w:cs="宋体"/>
-          <w:b w:val="0"/>
-          <w:bCs/>
-          <w:color w:val="333333"/>
-        </w:rPr>
-        <w:t>SM-N9300: Galaxy Note7</w:t>
-      </w:r>
-    </w:p>
-    <w:p>
-      <w:pPr>
-        <w:pStyle w:val="a3"/>
-        <w:widowControl/>
-        <w:spacing w:before="100" w:after="100"/>
-        <w:rPr>
-          <w:rStyle w:val="a4"/>
-          <w:rFonts w:ascii="宋体" w:eastAsia="宋体" w:hAnsi="宋体" w:cs="宋体"/>
-          <w:bCs/>
-          <w:color w:val="333333"/>
-        </w:rPr>
-      </w:pPr>
-      <w:r>
-        <w:rPr>
-          <w:rStyle w:val="a4"/>
-          <w:rFonts w:ascii="宋体" w:eastAsia="宋体" w:hAnsi="宋体" w:cs="宋体"/>
-          <w:bCs/>
-          <w:color w:val="333333"/>
-        </w:rPr>
         <w:t>Galaxy Note8:</w:t>
       </w:r>
     </w:p>
@@ -2493,125 +3711,125 @@
           <w:bCs/>
           <w:color w:val="333333"/>
         </w:rPr>
+        <w:t>Galaxy A5 (2016):</w:t>
+      </w:r>
+    </w:p>
+    <w:p>
+      <w:pPr>
+        <w:pStyle w:val="a3"/>
+        <w:widowControl/>
+        <w:spacing w:before="100" w:after="100"/>
+        <w:rPr>
+          <w:rStyle w:val="a4"/>
+          <w:rFonts w:ascii="宋体" w:eastAsia="宋体" w:hAnsi="宋体" w:cs="宋体"/>
+          <w:b w:val="0"/>
+          <w:bCs/>
+          <w:color w:val="333333"/>
+        </w:rPr>
+      </w:pPr>
+      <w:r>
+        <w:rPr>
+          <w:rStyle w:val="a4"/>
+          <w:rFonts w:ascii="宋体" w:eastAsia="宋体" w:hAnsi="宋体" w:cs="宋体" w:hint="eastAsia"/>
+          <w:b w:val="0"/>
+          <w:bCs/>
+          <w:color w:val="333333"/>
+        </w:rPr>
+        <w:t>SM-A5100: Galaxy A5 (2016) 全网通版</w:t>
+      </w:r>
+    </w:p>
+    <w:p>
+      <w:pPr>
+        <w:pStyle w:val="a3"/>
+        <w:widowControl/>
+        <w:spacing w:before="100" w:after="100"/>
+        <w:rPr>
+          <w:rStyle w:val="a4"/>
+          <w:rFonts w:ascii="宋体" w:eastAsia="宋体" w:hAnsi="宋体" w:cs="宋体"/>
+          <w:b w:val="0"/>
+          <w:bCs/>
+          <w:color w:val="333333"/>
+        </w:rPr>
+      </w:pPr>
+      <w:r>
+        <w:rPr>
+          <w:rStyle w:val="a4"/>
+          <w:rFonts w:ascii="宋体" w:eastAsia="宋体" w:hAnsi="宋体" w:cs="宋体" w:hint="eastAsia"/>
+          <w:b w:val="0"/>
+          <w:bCs/>
+          <w:color w:val="333333"/>
+        </w:rPr>
+        <w:t>SM-A5108: Galaxy A5 (2016) 移动定制疾速版</w:t>
+      </w:r>
+    </w:p>
+    <w:p>
+      <w:pPr>
+        <w:pStyle w:val="a3"/>
+        <w:widowControl/>
+        <w:spacing w:before="100" w:after="100"/>
+        <w:rPr>
+          <w:rStyle w:val="a4"/>
+          <w:rFonts w:ascii="宋体" w:eastAsia="宋体" w:hAnsi="宋体" w:cs="宋体"/>
+          <w:bCs/>
+          <w:color w:val="333333"/>
+        </w:rPr>
+      </w:pPr>
+      <w:r>
+        <w:rPr>
+          <w:rStyle w:val="a4"/>
+          <w:rFonts w:ascii="宋体" w:eastAsia="宋体" w:hAnsi="宋体" w:cs="宋体"/>
+          <w:bCs/>
+          <w:color w:val="333333"/>
+        </w:rPr>
+        <w:t>Galaxy A7 (2016):</w:t>
+      </w:r>
+    </w:p>
+    <w:p>
+      <w:pPr>
+        <w:pStyle w:val="a3"/>
+        <w:widowControl/>
+        <w:spacing w:before="100" w:after="100"/>
+        <w:rPr>
+          <w:rStyle w:val="a4"/>
+          <w:rFonts w:ascii="宋体" w:eastAsia="宋体" w:hAnsi="宋体" w:cs="宋体"/>
+          <w:b w:val="0"/>
+          <w:bCs/>
+          <w:color w:val="333333"/>
+        </w:rPr>
+      </w:pPr>
+      <w:r>
+        <w:rPr>
+          <w:rStyle w:val="a4"/>
+          <w:rFonts w:ascii="宋体" w:eastAsia="宋体" w:hAnsi="宋体" w:cs="宋体" w:hint="eastAsia"/>
+          <w:b w:val="0"/>
+          <w:bCs/>
+          <w:color w:val="333333"/>
+        </w:rPr>
+        <w:t>SM-A7100: Galaxy A7 (2016) 全网通版</w:t>
+      </w:r>
+    </w:p>
+    <w:p>
+      <w:pPr>
+        <w:pStyle w:val="a3"/>
+        <w:widowControl/>
+        <w:spacing w:before="100" w:after="100"/>
+        <w:rPr>
+          <w:rStyle w:val="a4"/>
+          <w:rFonts w:ascii="宋体" w:eastAsia="宋体" w:hAnsi="宋体" w:cs="宋体"/>
+          <w:b w:val="0"/>
+          <w:bCs/>
+          <w:color w:val="333333"/>
+        </w:rPr>
+      </w:pPr>
+      <w:r>
+        <w:rPr>
+          <w:rStyle w:val="a4"/>
+          <w:rFonts w:ascii="宋体" w:eastAsia="宋体" w:hAnsi="宋体" w:cs="宋体" w:hint="eastAsia"/>
+          <w:b w:val="0"/>
+          <w:bCs/>
+          <w:color w:val="333333"/>
+        </w:rPr>
         <w:lastRenderedPageBreak/>
-        <w:t>Galaxy A5 (2016):</w:t>
-      </w:r>
-    </w:p>
-    <w:p>
-      <w:pPr>
-        <w:pStyle w:val="a3"/>
-        <w:widowControl/>
-        <w:spacing w:before="100" w:after="100"/>
-        <w:rPr>
-          <w:rStyle w:val="a4"/>
-          <w:rFonts w:ascii="宋体" w:eastAsia="宋体" w:hAnsi="宋体" w:cs="宋体"/>
-          <w:b w:val="0"/>
-          <w:bCs/>
-          <w:color w:val="333333"/>
-        </w:rPr>
-      </w:pPr>
-      <w:r>
-        <w:rPr>
-          <w:rStyle w:val="a4"/>
-          <w:rFonts w:ascii="宋体" w:eastAsia="宋体" w:hAnsi="宋体" w:cs="宋体" w:hint="eastAsia"/>
-          <w:b w:val="0"/>
-          <w:bCs/>
-          <w:color w:val="333333"/>
-        </w:rPr>
-        <w:t>SM-A5100: Galaxy A5 (2016) 全网通版</w:t>
-      </w:r>
-    </w:p>
-    <w:p>
-      <w:pPr>
-        <w:pStyle w:val="a3"/>
-        <w:widowControl/>
-        <w:spacing w:before="100" w:after="100"/>
-        <w:rPr>
-          <w:rStyle w:val="a4"/>
-          <w:rFonts w:ascii="宋体" w:eastAsia="宋体" w:hAnsi="宋体" w:cs="宋体"/>
-          <w:b w:val="0"/>
-          <w:bCs/>
-          <w:color w:val="333333"/>
-        </w:rPr>
-      </w:pPr>
-      <w:r>
-        <w:rPr>
-          <w:rStyle w:val="a4"/>
-          <w:rFonts w:ascii="宋体" w:eastAsia="宋体" w:hAnsi="宋体" w:cs="宋体" w:hint="eastAsia"/>
-          <w:b w:val="0"/>
-          <w:bCs/>
-          <w:color w:val="333333"/>
-        </w:rPr>
-        <w:t>SM-A5108: Galaxy A5 (2016) 移动定制疾速版</w:t>
-      </w:r>
-    </w:p>
-    <w:p>
-      <w:pPr>
-        <w:pStyle w:val="a3"/>
-        <w:widowControl/>
-        <w:spacing w:before="100" w:after="100"/>
-        <w:rPr>
-          <w:rStyle w:val="a4"/>
-          <w:rFonts w:ascii="宋体" w:eastAsia="宋体" w:hAnsi="宋体" w:cs="宋体"/>
-          <w:bCs/>
-          <w:color w:val="333333"/>
-        </w:rPr>
-      </w:pPr>
-      <w:r>
-        <w:rPr>
-          <w:rStyle w:val="a4"/>
-          <w:rFonts w:ascii="宋体" w:eastAsia="宋体" w:hAnsi="宋体" w:cs="宋体"/>
-          <w:bCs/>
-          <w:color w:val="333333"/>
-        </w:rPr>
-        <w:t>Galaxy A7 (2016):</w:t>
-      </w:r>
-    </w:p>
-    <w:p>
-      <w:pPr>
-        <w:pStyle w:val="a3"/>
-        <w:widowControl/>
-        <w:spacing w:before="100" w:after="100"/>
-        <w:rPr>
-          <w:rStyle w:val="a4"/>
-          <w:rFonts w:ascii="宋体" w:eastAsia="宋体" w:hAnsi="宋体" w:cs="宋体"/>
-          <w:b w:val="0"/>
-          <w:bCs/>
-          <w:color w:val="333333"/>
-        </w:rPr>
-      </w:pPr>
-      <w:r>
-        <w:rPr>
-          <w:rStyle w:val="a4"/>
-          <w:rFonts w:ascii="宋体" w:eastAsia="宋体" w:hAnsi="宋体" w:cs="宋体" w:hint="eastAsia"/>
-          <w:b w:val="0"/>
-          <w:bCs/>
-          <w:color w:val="333333"/>
-        </w:rPr>
-        <w:t>SM-A7100: Galaxy A7 (2016) 全网通版</w:t>
-      </w:r>
-    </w:p>
-    <w:p>
-      <w:pPr>
-        <w:pStyle w:val="a3"/>
-        <w:widowControl/>
-        <w:spacing w:before="100" w:after="100"/>
-        <w:rPr>
-          <w:rStyle w:val="a4"/>
-          <w:rFonts w:ascii="宋体" w:eastAsia="宋体" w:hAnsi="宋体" w:cs="宋体"/>
-          <w:b w:val="0"/>
-          <w:bCs/>
-          <w:color w:val="333333"/>
-        </w:rPr>
-      </w:pPr>
-      <w:r>
-        <w:rPr>
-          <w:rStyle w:val="a4"/>
-          <w:rFonts w:ascii="宋体" w:eastAsia="宋体" w:hAnsi="宋体" w:cs="宋体" w:hint="eastAsia"/>
-          <w:b w:val="0"/>
-          <w:bCs/>
-          <w:color w:val="333333"/>
-        </w:rPr>
         <w:t>SM-A7108: Galaxy A7 (2016) 移动定制疾速版</w:t>
       </w:r>
     </w:p>
@@ -3251,196 +4469,196 @@
           <w:bCs/>
           <w:color w:val="333333"/>
         </w:rPr>
+        <w:t>Galaxy</w:t>
+      </w:r>
+      <w:r>
+        <w:rPr>
+          <w:rStyle w:val="a4"/>
+          <w:rFonts w:ascii="宋体" w:eastAsia="宋体" w:hAnsi="宋体" w:cs="宋体"/>
+          <w:bCs/>
+          <w:color w:val="333333"/>
+        </w:rPr>
+        <w:t xml:space="preserve"> </w:t>
+      </w:r>
+      <w:r>
+        <w:rPr>
+          <w:rStyle w:val="a4"/>
+          <w:rFonts w:ascii="宋体" w:eastAsia="宋体" w:hAnsi="宋体" w:cs="宋体" w:hint="eastAsia"/>
+          <w:bCs/>
+          <w:color w:val="333333"/>
+        </w:rPr>
+        <w:t>A</w:t>
+      </w:r>
+      <w:r>
+        <w:rPr>
+          <w:rStyle w:val="a4"/>
+          <w:rFonts w:ascii="宋体" w:eastAsia="宋体" w:hAnsi="宋体" w:cs="宋体"/>
+          <w:bCs/>
+          <w:color w:val="333333"/>
+        </w:rPr>
+        <w:t>60:</w:t>
+      </w:r>
+    </w:p>
+    <w:p>
+      <w:pPr>
+        <w:pStyle w:val="a3"/>
+        <w:widowControl/>
+        <w:spacing w:before="100" w:after="100"/>
+        <w:rPr>
+          <w:rStyle w:val="a4"/>
+          <w:rFonts w:ascii="宋体" w:eastAsia="宋体" w:hAnsi="宋体" w:cs="宋体"/>
+          <w:b w:val="0"/>
+          <w:bCs/>
+          <w:color w:val="333333"/>
+        </w:rPr>
+      </w:pPr>
+      <w:r>
+        <w:rPr>
+          <w:rStyle w:val="a4"/>
+          <w:rFonts w:ascii="宋体" w:eastAsia="宋体" w:hAnsi="宋体" w:cs="宋体"/>
+          <w:b w:val="0"/>
+          <w:bCs/>
+          <w:color w:val="333333"/>
+        </w:rPr>
+        <w:t>SM-A6060: Galaxy A60</w:t>
+      </w:r>
+    </w:p>
+    <w:p>
+      <w:pPr>
+        <w:pStyle w:val="a3"/>
+        <w:widowControl/>
+        <w:spacing w:before="100" w:after="100"/>
+        <w:rPr>
+          <w:rStyle w:val="a4"/>
+          <w:rFonts w:ascii="宋体" w:eastAsia="宋体" w:hAnsi="宋体" w:cs="宋体"/>
+          <w:bCs/>
+          <w:color w:val="333333"/>
+        </w:rPr>
+      </w:pPr>
+      <w:r>
+        <w:rPr>
+          <w:rStyle w:val="a4"/>
+          <w:rFonts w:ascii="宋体" w:eastAsia="宋体" w:hAnsi="宋体" w:cs="宋体" w:hint="eastAsia"/>
+          <w:bCs/>
+          <w:color w:val="333333"/>
+        </w:rPr>
+        <w:t>G</w:t>
+      </w:r>
+      <w:r>
+        <w:rPr>
+          <w:rStyle w:val="a4"/>
+          <w:rFonts w:ascii="宋体" w:eastAsia="宋体" w:hAnsi="宋体" w:cs="宋体"/>
+          <w:bCs/>
+          <w:color w:val="333333"/>
+        </w:rPr>
+        <w:t>alaxy A70:</w:t>
+      </w:r>
+    </w:p>
+    <w:p>
+      <w:pPr>
+        <w:pStyle w:val="a3"/>
+        <w:widowControl/>
+        <w:spacing w:before="100" w:after="100"/>
+        <w:rPr>
+          <w:rStyle w:val="a4"/>
+          <w:rFonts w:ascii="宋体" w:eastAsia="宋体" w:hAnsi="宋体" w:cs="宋体"/>
+          <w:b w:val="0"/>
+          <w:bCs/>
+          <w:color w:val="333333"/>
+        </w:rPr>
+      </w:pPr>
+      <w:r>
+        <w:rPr>
+          <w:rStyle w:val="a4"/>
+          <w:rFonts w:ascii="宋体" w:eastAsia="宋体" w:hAnsi="宋体" w:cs="宋体" w:hint="eastAsia"/>
+          <w:b w:val="0"/>
+          <w:bCs/>
+          <w:color w:val="333333"/>
+        </w:rPr>
+        <w:t>SM-A</w:t>
+      </w:r>
+      <w:r>
+        <w:rPr>
+          <w:rStyle w:val="a4"/>
+          <w:rFonts w:ascii="宋体" w:eastAsia="宋体" w:hAnsi="宋体" w:cs="宋体"/>
+          <w:b w:val="0"/>
+          <w:bCs/>
+          <w:color w:val="333333"/>
+        </w:rPr>
+        <w:t>7050: Galaxy A70</w:t>
+      </w:r>
+    </w:p>
+    <w:p>
+      <w:pPr>
+        <w:pStyle w:val="a3"/>
+        <w:widowControl/>
+        <w:spacing w:before="100" w:after="100"/>
+        <w:rPr>
+          <w:rStyle w:val="a4"/>
+          <w:rFonts w:ascii="宋体" w:eastAsia="宋体" w:hAnsi="宋体" w:cs="宋体"/>
+          <w:bCs/>
+          <w:color w:val="333333"/>
+        </w:rPr>
+      </w:pPr>
+      <w:r>
+        <w:rPr>
+          <w:rStyle w:val="a4"/>
+          <w:rFonts w:ascii="宋体" w:eastAsia="宋体" w:hAnsi="宋体" w:cs="宋体" w:hint="eastAsia"/>
+          <w:bCs/>
+          <w:color w:val="333333"/>
+        </w:rPr>
+        <w:t>Galaxy</w:t>
+      </w:r>
+      <w:r>
+        <w:rPr>
+          <w:rStyle w:val="a4"/>
+          <w:rFonts w:ascii="宋体" w:eastAsia="宋体" w:hAnsi="宋体" w:cs="宋体"/>
+          <w:bCs/>
+          <w:color w:val="333333"/>
+        </w:rPr>
+        <w:t xml:space="preserve"> </w:t>
+      </w:r>
+      <w:r>
+        <w:rPr>
+          <w:rStyle w:val="a4"/>
+          <w:rFonts w:ascii="宋体" w:eastAsia="宋体" w:hAnsi="宋体" w:cs="宋体" w:hint="eastAsia"/>
+          <w:bCs/>
+          <w:color w:val="333333"/>
+        </w:rPr>
+        <w:t>A</w:t>
+      </w:r>
+      <w:r>
+        <w:rPr>
+          <w:rStyle w:val="a4"/>
+          <w:rFonts w:ascii="宋体" w:eastAsia="宋体" w:hAnsi="宋体" w:cs="宋体"/>
+          <w:bCs/>
+          <w:color w:val="333333"/>
+        </w:rPr>
+        <w:t>80:</w:t>
+      </w:r>
+    </w:p>
+    <w:p>
+      <w:pPr>
+        <w:pStyle w:val="a3"/>
+        <w:widowControl/>
+        <w:spacing w:before="100" w:after="100"/>
+        <w:rPr>
+          <w:rStyle w:val="a4"/>
+          <w:rFonts w:ascii="宋体" w:eastAsia="宋体" w:hAnsi="宋体" w:cs="宋体"/>
+          <w:b w:val="0"/>
+          <w:bCs/>
+          <w:color w:val="333333"/>
+        </w:rPr>
+      </w:pPr>
+      <w:r>
+        <w:rPr>
+          <w:rStyle w:val="a4"/>
+          <w:rFonts w:ascii="宋体" w:eastAsia="宋体" w:hAnsi="宋体" w:cs="宋体" w:hint="eastAsia"/>
+          <w:b w:val="0"/>
+          <w:bCs/>
+          <w:color w:val="333333"/>
+        </w:rPr>
         <w:lastRenderedPageBreak/>
-        <w:t>Galaxy</w:t>
-      </w:r>
-      <w:r>
-        <w:rPr>
-          <w:rStyle w:val="a4"/>
-          <w:rFonts w:ascii="宋体" w:eastAsia="宋体" w:hAnsi="宋体" w:cs="宋体"/>
-          <w:bCs/>
-          <w:color w:val="333333"/>
-        </w:rPr>
-        <w:t xml:space="preserve"> </w:t>
-      </w:r>
-      <w:r>
-        <w:rPr>
-          <w:rStyle w:val="a4"/>
-          <w:rFonts w:ascii="宋体" w:eastAsia="宋体" w:hAnsi="宋体" w:cs="宋体" w:hint="eastAsia"/>
-          <w:bCs/>
-          <w:color w:val="333333"/>
-        </w:rPr>
-        <w:t>A</w:t>
-      </w:r>
-      <w:r>
-        <w:rPr>
-          <w:rStyle w:val="a4"/>
-          <w:rFonts w:ascii="宋体" w:eastAsia="宋体" w:hAnsi="宋体" w:cs="宋体"/>
-          <w:bCs/>
-          <w:color w:val="333333"/>
-        </w:rPr>
-        <w:t>60:</w:t>
-      </w:r>
-    </w:p>
-    <w:p>
-      <w:pPr>
-        <w:pStyle w:val="a3"/>
-        <w:widowControl/>
-        <w:spacing w:before="100" w:after="100"/>
-        <w:rPr>
-          <w:rStyle w:val="a4"/>
-          <w:rFonts w:ascii="宋体" w:eastAsia="宋体" w:hAnsi="宋体" w:cs="宋体"/>
-          <w:b w:val="0"/>
-          <w:bCs/>
-          <w:color w:val="333333"/>
-        </w:rPr>
-      </w:pPr>
-      <w:r>
-        <w:rPr>
-          <w:rStyle w:val="a4"/>
-          <w:rFonts w:ascii="宋体" w:eastAsia="宋体" w:hAnsi="宋体" w:cs="宋体"/>
-          <w:b w:val="0"/>
-          <w:bCs/>
-          <w:color w:val="333333"/>
-        </w:rPr>
-        <w:t>SM-A6060: Galaxy A60</w:t>
-      </w:r>
-    </w:p>
-    <w:p>
-      <w:pPr>
-        <w:pStyle w:val="a3"/>
-        <w:widowControl/>
-        <w:spacing w:before="100" w:after="100"/>
-        <w:rPr>
-          <w:rStyle w:val="a4"/>
-          <w:rFonts w:ascii="宋体" w:eastAsia="宋体" w:hAnsi="宋体" w:cs="宋体"/>
-          <w:bCs/>
-          <w:color w:val="333333"/>
-        </w:rPr>
-      </w:pPr>
-      <w:r>
-        <w:rPr>
-          <w:rStyle w:val="a4"/>
-          <w:rFonts w:ascii="宋体" w:eastAsia="宋体" w:hAnsi="宋体" w:cs="宋体" w:hint="eastAsia"/>
-          <w:bCs/>
-          <w:color w:val="333333"/>
-        </w:rPr>
-        <w:t>G</w:t>
-      </w:r>
-      <w:r>
-        <w:rPr>
-          <w:rStyle w:val="a4"/>
-          <w:rFonts w:ascii="宋体" w:eastAsia="宋体" w:hAnsi="宋体" w:cs="宋体"/>
-          <w:bCs/>
-          <w:color w:val="333333"/>
-        </w:rPr>
-        <w:t>alaxy A70:</w:t>
-      </w:r>
-    </w:p>
-    <w:p>
-      <w:pPr>
-        <w:pStyle w:val="a3"/>
-        <w:widowControl/>
-        <w:spacing w:before="100" w:after="100"/>
-        <w:rPr>
-          <w:rStyle w:val="a4"/>
-          <w:rFonts w:ascii="宋体" w:eastAsia="宋体" w:hAnsi="宋体" w:cs="宋体"/>
-          <w:b w:val="0"/>
-          <w:bCs/>
-          <w:color w:val="333333"/>
-        </w:rPr>
-      </w:pPr>
-      <w:r>
-        <w:rPr>
-          <w:rStyle w:val="a4"/>
-          <w:rFonts w:ascii="宋体" w:eastAsia="宋体" w:hAnsi="宋体" w:cs="宋体" w:hint="eastAsia"/>
-          <w:b w:val="0"/>
-          <w:bCs/>
-          <w:color w:val="333333"/>
-        </w:rPr>
-        <w:t>SM-A</w:t>
-      </w:r>
-      <w:r>
-        <w:rPr>
-          <w:rStyle w:val="a4"/>
-          <w:rFonts w:ascii="宋体" w:eastAsia="宋体" w:hAnsi="宋体" w:cs="宋体"/>
-          <w:b w:val="0"/>
-          <w:bCs/>
-          <w:color w:val="333333"/>
-        </w:rPr>
-        <w:t>7050: Galaxy A70</w:t>
-      </w:r>
-    </w:p>
-    <w:p>
-      <w:pPr>
-        <w:pStyle w:val="a3"/>
-        <w:widowControl/>
-        <w:spacing w:before="100" w:after="100"/>
-        <w:rPr>
-          <w:rStyle w:val="a4"/>
-          <w:rFonts w:ascii="宋体" w:eastAsia="宋体" w:hAnsi="宋体" w:cs="宋体"/>
-          <w:bCs/>
-          <w:color w:val="333333"/>
-        </w:rPr>
-      </w:pPr>
-      <w:r>
-        <w:rPr>
-          <w:rStyle w:val="a4"/>
-          <w:rFonts w:ascii="宋体" w:eastAsia="宋体" w:hAnsi="宋体" w:cs="宋体" w:hint="eastAsia"/>
-          <w:bCs/>
-          <w:color w:val="333333"/>
-        </w:rPr>
-        <w:t>Galaxy</w:t>
-      </w:r>
-      <w:r>
-        <w:rPr>
-          <w:rStyle w:val="a4"/>
-          <w:rFonts w:ascii="宋体" w:eastAsia="宋体" w:hAnsi="宋体" w:cs="宋体"/>
-          <w:bCs/>
-          <w:color w:val="333333"/>
-        </w:rPr>
-        <w:t xml:space="preserve"> </w:t>
-      </w:r>
-      <w:r>
-        <w:rPr>
-          <w:rStyle w:val="a4"/>
-          <w:rFonts w:ascii="宋体" w:eastAsia="宋体" w:hAnsi="宋体" w:cs="宋体" w:hint="eastAsia"/>
-          <w:bCs/>
-          <w:color w:val="333333"/>
-        </w:rPr>
-        <w:t>A</w:t>
-      </w:r>
-      <w:r>
-        <w:rPr>
-          <w:rStyle w:val="a4"/>
-          <w:rFonts w:ascii="宋体" w:eastAsia="宋体" w:hAnsi="宋体" w:cs="宋体"/>
-          <w:bCs/>
-          <w:color w:val="333333"/>
-        </w:rPr>
-        <w:t>80:</w:t>
-      </w:r>
-    </w:p>
-    <w:p>
-      <w:pPr>
-        <w:pStyle w:val="a3"/>
-        <w:widowControl/>
-        <w:spacing w:before="100" w:after="100"/>
-        <w:rPr>
-          <w:rStyle w:val="a4"/>
-          <w:rFonts w:ascii="宋体" w:eastAsia="宋体" w:hAnsi="宋体" w:cs="宋体"/>
-          <w:b w:val="0"/>
-          <w:bCs/>
-          <w:color w:val="333333"/>
-        </w:rPr>
-      </w:pPr>
-      <w:r>
-        <w:rPr>
-          <w:rStyle w:val="a4"/>
-          <w:rFonts w:ascii="宋体" w:eastAsia="宋体" w:hAnsi="宋体" w:cs="宋体" w:hint="eastAsia"/>
-          <w:b w:val="0"/>
-          <w:bCs/>
-          <w:color w:val="333333"/>
-        </w:rPr>
         <w:t>S</w:t>
       </w:r>
       <w:r>
@@ -3914,78 +5132,1079 @@
           <w:bCs/>
           <w:color w:val="333333"/>
         </w:rPr>
+        <w:t>SM-C7108: Galaxy C8 4G+</w:t>
+      </w:r>
+    </w:p>
+    <w:p>
+      <w:pPr>
+        <w:pStyle w:val="a3"/>
+        <w:widowControl/>
+        <w:spacing w:before="100" w:after="100"/>
+        <w:rPr>
+          <w:rStyle w:val="a4"/>
+          <w:rFonts w:ascii="宋体" w:eastAsia="宋体" w:hAnsi="宋体" w:cs="宋体"/>
+          <w:bCs/>
+          <w:color w:val="333333"/>
+        </w:rPr>
+      </w:pPr>
+      <w:r>
+        <w:rPr>
+          <w:rStyle w:val="a4"/>
+          <w:rFonts w:ascii="宋体" w:eastAsia="宋体" w:hAnsi="宋体" w:cs="宋体"/>
+          <w:bCs/>
+          <w:color w:val="333333"/>
+        </w:rPr>
+        <w:t>Galaxy C9 Pro:</w:t>
+      </w:r>
+    </w:p>
+    <w:p>
+      <w:pPr>
+        <w:pStyle w:val="a3"/>
+        <w:widowControl/>
+        <w:spacing w:before="100" w:after="100"/>
+        <w:rPr>
+          <w:rStyle w:val="a4"/>
+          <w:rFonts w:ascii="宋体" w:eastAsia="宋体" w:hAnsi="宋体" w:cs="宋体"/>
+          <w:b w:val="0"/>
+          <w:bCs/>
+          <w:color w:val="333333"/>
+        </w:rPr>
+      </w:pPr>
+      <w:r>
+        <w:rPr>
+          <w:rStyle w:val="a4"/>
+          <w:rFonts w:ascii="宋体" w:eastAsia="宋体" w:hAnsi="宋体" w:cs="宋体" w:hint="eastAsia"/>
+          <w:b w:val="0"/>
+          <w:bCs/>
+          <w:color w:val="333333"/>
+        </w:rPr>
+        <w:t>SM-C9000: Galaxy C9 Pro 全网通版</w:t>
+      </w:r>
+    </w:p>
+    <w:p>
+      <w:pPr>
+        <w:pStyle w:val="a3"/>
+        <w:widowControl/>
+        <w:spacing w:before="100" w:after="100"/>
+        <w:rPr>
+          <w:rStyle w:val="a4"/>
+          <w:rFonts w:ascii="宋体" w:eastAsia="宋体" w:hAnsi="宋体" w:cs="宋体"/>
+          <w:b w:val="0"/>
+          <w:bCs/>
+          <w:color w:val="333333"/>
+        </w:rPr>
+      </w:pPr>
+      <w:r>
+        <w:rPr>
+          <w:rStyle w:val="a4"/>
+          <w:rFonts w:ascii="宋体" w:eastAsia="宋体" w:hAnsi="宋体" w:cs="宋体"/>
+          <w:b w:val="0"/>
+          <w:bCs/>
+          <w:color w:val="333333"/>
+        </w:rPr>
+        <w:t>SM-C9008: Galaxy C9 Pro 4G</w:t>
+      </w:r>
+    </w:p>
+    <w:p>
+      <w:pPr>
+        <w:pStyle w:val="a3"/>
+        <w:widowControl/>
+        <w:spacing w:before="100" w:after="100"/>
+        <w:rPr>
+          <w:rStyle w:val="a4"/>
+          <w:rFonts w:ascii="微软雅黑" w:eastAsia="微软雅黑" w:hAnsi="微软雅黑" w:cs="宋体" w:hint="eastAsia"/>
+          <w:bCs/>
+          <w:color w:val="333333"/>
+          <w:sz w:val="32"/>
+          <w:szCs w:val="32"/>
+        </w:rPr>
+      </w:pPr>
+      <w:r>
+        <w:rPr>
+          <w:rStyle w:val="a4"/>
+          <w:rFonts w:ascii="微软雅黑" w:eastAsia="微软雅黑" w:hAnsi="微软雅黑" w:cs="宋体" w:hint="eastAsia"/>
+          <w:bCs/>
+          <w:color w:val="333333"/>
+          <w:sz w:val="32"/>
+          <w:szCs w:val="32"/>
+        </w:rPr>
+        <w:t>Galaxy J 系列</w:t>
+      </w:r>
+    </w:p>
+    <w:p>
+      <w:pPr>
+        <w:pStyle w:val="a3"/>
+        <w:widowControl/>
+        <w:spacing w:before="100" w:after="100"/>
+        <w:rPr>
+          <w:rStyle w:val="a4"/>
+          <w:rFonts w:ascii="宋体" w:eastAsia="宋体" w:hAnsi="宋体" w:cs="宋体" w:hint="eastAsia"/>
+          <w:bCs/>
+          <w:color w:val="333333"/>
+        </w:rPr>
+      </w:pPr>
+      <w:r>
+        <w:rPr>
+          <w:rStyle w:val="a4"/>
+          <w:rFonts w:ascii="宋体" w:eastAsia="宋体" w:hAnsi="宋体" w:cs="宋体"/>
+          <w:bCs/>
+          <w:color w:val="333333"/>
+        </w:rPr>
         <w:lastRenderedPageBreak/>
-        <w:t>SM-C7108: Galaxy C8 4G+</w:t>
-      </w:r>
-    </w:p>
-    <w:p>
-      <w:pPr>
-        <w:pStyle w:val="a3"/>
-        <w:widowControl/>
-        <w:spacing w:before="100" w:after="100"/>
-        <w:rPr>
-          <w:rStyle w:val="a4"/>
-          <w:rFonts w:ascii="宋体" w:eastAsia="宋体" w:hAnsi="宋体" w:cs="宋体"/>
-          <w:bCs/>
-          <w:color w:val="333333"/>
-        </w:rPr>
-      </w:pPr>
-      <w:r>
-        <w:rPr>
-          <w:rStyle w:val="a4"/>
-          <w:rFonts w:ascii="宋体" w:eastAsia="宋体" w:hAnsi="宋体" w:cs="宋体"/>
-          <w:bCs/>
-          <w:color w:val="333333"/>
-        </w:rPr>
-        <w:t>Galaxy C9 Pro:</w:t>
-      </w:r>
-    </w:p>
-    <w:p>
-      <w:pPr>
-        <w:pStyle w:val="a3"/>
-        <w:widowControl/>
-        <w:spacing w:before="100" w:after="100"/>
-        <w:rPr>
-          <w:rStyle w:val="a4"/>
-          <w:rFonts w:ascii="宋体" w:eastAsia="宋体" w:hAnsi="宋体" w:cs="宋体"/>
-          <w:b w:val="0"/>
-          <w:bCs/>
-          <w:color w:val="333333"/>
-        </w:rPr>
-      </w:pPr>
-      <w:r>
-        <w:rPr>
-          <w:rStyle w:val="a4"/>
-          <w:rFonts w:ascii="宋体" w:eastAsia="宋体" w:hAnsi="宋体" w:cs="宋体" w:hint="eastAsia"/>
-          <w:b w:val="0"/>
-          <w:bCs/>
-          <w:color w:val="333333"/>
-        </w:rPr>
-        <w:t>SM-C9000: Galaxy C9 Pro 全网通版</w:t>
-      </w:r>
-    </w:p>
-    <w:p>
-      <w:pPr>
-        <w:pStyle w:val="a3"/>
-        <w:widowControl/>
-        <w:spacing w:before="100" w:after="100"/>
-        <w:rPr>
-          <w:rStyle w:val="a4"/>
-          <w:rFonts w:ascii="宋体" w:eastAsia="宋体" w:hAnsi="宋体" w:cs="宋体"/>
-          <w:b w:val="0"/>
-          <w:bCs/>
-          <w:color w:val="333333"/>
-        </w:rPr>
-      </w:pPr>
-      <w:r>
-        <w:rPr>
-          <w:rStyle w:val="a4"/>
-          <w:rFonts w:ascii="宋体" w:eastAsia="宋体" w:hAnsi="宋体" w:cs="宋体"/>
-          <w:b w:val="0"/>
-          <w:bCs/>
-          <w:color w:val="333333"/>
-        </w:rPr>
-        <w:t>SM-C9008: Galaxy C9 Pro 4G</w:t>
+        <w:t>Galaxy J3:</w:t>
+      </w:r>
+    </w:p>
+    <w:p>
+      <w:pPr>
+        <w:pStyle w:val="a3"/>
+        <w:widowControl/>
+        <w:spacing w:before="100" w:after="100"/>
+        <w:rPr>
+          <w:rStyle w:val="a4"/>
+          <w:rFonts w:ascii="宋体" w:eastAsia="宋体" w:hAnsi="宋体" w:cs="宋体" w:hint="eastAsia"/>
+          <w:b w:val="0"/>
+          <w:bCs/>
+          <w:color w:val="333333"/>
+        </w:rPr>
+      </w:pPr>
+      <w:r>
+        <w:rPr>
+          <w:rStyle w:val="a4"/>
+          <w:rFonts w:ascii="宋体" w:eastAsia="宋体" w:hAnsi="宋体" w:cs="宋体" w:hint="eastAsia"/>
+          <w:b w:val="0"/>
+          <w:bCs/>
+          <w:color w:val="333333"/>
+        </w:rPr>
+        <w:t>SM-J3109: Galaxy J3 电信定制版</w:t>
+      </w:r>
+    </w:p>
+    <w:p>
+      <w:pPr>
+        <w:pStyle w:val="a3"/>
+        <w:widowControl/>
+        <w:spacing w:before="100" w:after="100"/>
+        <w:rPr>
+          <w:rStyle w:val="a4"/>
+          <w:rFonts w:ascii="宋体" w:eastAsia="宋体" w:hAnsi="宋体" w:cs="宋体" w:hint="eastAsia"/>
+          <w:bCs/>
+          <w:color w:val="333333"/>
+        </w:rPr>
+      </w:pPr>
+      <w:r>
+        <w:rPr>
+          <w:rStyle w:val="a4"/>
+          <w:rFonts w:ascii="宋体" w:eastAsia="宋体" w:hAnsi="宋体" w:cs="宋体"/>
+          <w:bCs/>
+          <w:color w:val="333333"/>
+        </w:rPr>
+        <w:t>Galaxy J5:</w:t>
+      </w:r>
+    </w:p>
+    <w:p>
+      <w:pPr>
+        <w:pStyle w:val="a3"/>
+        <w:widowControl/>
+        <w:spacing w:before="100" w:after="100"/>
+        <w:rPr>
+          <w:rStyle w:val="a4"/>
+          <w:rFonts w:ascii="宋体" w:eastAsia="宋体" w:hAnsi="宋体" w:cs="宋体"/>
+          <w:b w:val="0"/>
+          <w:bCs/>
+          <w:color w:val="333333"/>
+        </w:rPr>
+      </w:pPr>
+      <w:r>
+        <w:rPr>
+          <w:rStyle w:val="a4"/>
+          <w:rFonts w:ascii="宋体" w:eastAsia="宋体" w:hAnsi="宋体" w:cs="宋体" w:hint="eastAsia"/>
+          <w:b w:val="0"/>
+          <w:bCs/>
+          <w:color w:val="333333"/>
+        </w:rPr>
+        <w:t>SM-J5008: Galaxy J5 移动定制版</w:t>
+      </w:r>
+    </w:p>
+    <w:p>
+      <w:pPr>
+        <w:pStyle w:val="a3"/>
+        <w:widowControl/>
+        <w:spacing w:before="100" w:after="100"/>
+        <w:rPr>
+          <w:rStyle w:val="a4"/>
+          <w:rFonts w:ascii="宋体" w:eastAsia="宋体" w:hAnsi="宋体" w:cs="宋体" w:hint="eastAsia"/>
+          <w:bCs/>
+          <w:color w:val="333333"/>
+        </w:rPr>
+      </w:pPr>
+      <w:r>
+        <w:rPr>
+          <w:rStyle w:val="a4"/>
+          <w:rFonts w:ascii="宋体" w:eastAsia="宋体" w:hAnsi="宋体" w:cs="宋体"/>
+          <w:bCs/>
+          <w:color w:val="333333"/>
+        </w:rPr>
+        <w:t>Galaxy J7:</w:t>
+      </w:r>
+    </w:p>
+    <w:p>
+      <w:pPr>
+        <w:pStyle w:val="a3"/>
+        <w:widowControl/>
+        <w:spacing w:before="100" w:after="100"/>
+        <w:rPr>
+          <w:rStyle w:val="a4"/>
+          <w:rFonts w:ascii="宋体" w:eastAsia="宋体" w:hAnsi="宋体" w:cs="宋体" w:hint="eastAsia"/>
+          <w:b w:val="0"/>
+          <w:bCs/>
+          <w:color w:val="333333"/>
+        </w:rPr>
+      </w:pPr>
+      <w:r>
+        <w:rPr>
+          <w:rStyle w:val="a4"/>
+          <w:rFonts w:ascii="宋体" w:eastAsia="宋体" w:hAnsi="宋体" w:cs="宋体" w:hint="eastAsia"/>
+          <w:b w:val="0"/>
+          <w:bCs/>
+          <w:color w:val="333333"/>
+        </w:rPr>
+        <w:t>SM-J7008: Galaxy J7 移动定制版</w:t>
+      </w:r>
+    </w:p>
+    <w:p>
+      <w:pPr>
+        <w:pStyle w:val="a3"/>
+        <w:widowControl/>
+        <w:spacing w:before="100" w:after="100"/>
+        <w:rPr>
+          <w:rStyle w:val="a4"/>
+          <w:rFonts w:ascii="宋体" w:eastAsia="宋体" w:hAnsi="宋体" w:cs="宋体" w:hint="eastAsia"/>
+          <w:bCs/>
+          <w:color w:val="333333"/>
+        </w:rPr>
+      </w:pPr>
+      <w:r>
+        <w:rPr>
+          <w:rStyle w:val="a4"/>
+          <w:rFonts w:ascii="宋体" w:eastAsia="宋体" w:hAnsi="宋体" w:cs="宋体"/>
+          <w:bCs/>
+          <w:color w:val="333333"/>
+        </w:rPr>
+        <w:t>Galaxy J3 Pro:</w:t>
+      </w:r>
+    </w:p>
+    <w:p>
+      <w:pPr>
+        <w:pStyle w:val="a3"/>
+        <w:widowControl/>
+        <w:spacing w:before="100" w:after="100"/>
+        <w:rPr>
+          <w:rStyle w:val="a4"/>
+          <w:rFonts w:ascii="宋体" w:eastAsia="宋体" w:hAnsi="宋体" w:cs="宋体" w:hint="eastAsia"/>
+          <w:b w:val="0"/>
+          <w:bCs/>
+          <w:color w:val="333333"/>
+        </w:rPr>
+      </w:pPr>
+      <w:r>
+        <w:rPr>
+          <w:rStyle w:val="a4"/>
+          <w:rFonts w:ascii="宋体" w:eastAsia="宋体" w:hAnsi="宋体" w:cs="宋体" w:hint="eastAsia"/>
+          <w:b w:val="0"/>
+          <w:bCs/>
+          <w:color w:val="333333"/>
+        </w:rPr>
+        <w:t>SM-J3110: Galaxy J3 Pro 公开版</w:t>
+      </w:r>
+    </w:p>
+    <w:p>
+      <w:pPr>
+        <w:pStyle w:val="a3"/>
+        <w:widowControl/>
+        <w:spacing w:before="100" w:after="100"/>
+        <w:rPr>
+          <w:rStyle w:val="a4"/>
+          <w:rFonts w:ascii="宋体" w:eastAsia="宋体" w:hAnsi="宋体" w:cs="宋体" w:hint="eastAsia"/>
+          <w:b w:val="0"/>
+          <w:bCs/>
+          <w:color w:val="333333"/>
+        </w:rPr>
+      </w:pPr>
+      <w:r>
+        <w:rPr>
+          <w:rStyle w:val="a4"/>
+          <w:rFonts w:ascii="宋体" w:eastAsia="宋体" w:hAnsi="宋体" w:cs="宋体" w:hint="eastAsia"/>
+          <w:b w:val="0"/>
+          <w:bCs/>
+          <w:color w:val="333333"/>
+        </w:rPr>
+        <w:t>SM-J3119: Galaxy J3 Pro 电信定制版</w:t>
+      </w:r>
+    </w:p>
+    <w:p>
+      <w:pPr>
+        <w:pStyle w:val="a3"/>
+        <w:widowControl/>
+        <w:spacing w:before="100" w:after="100"/>
+        <w:rPr>
+          <w:rStyle w:val="a4"/>
+          <w:rFonts w:ascii="宋体" w:eastAsia="宋体" w:hAnsi="宋体" w:cs="宋体" w:hint="eastAsia"/>
+          <w:b w:val="0"/>
+          <w:bCs/>
+          <w:color w:val="333333"/>
+        </w:rPr>
+      </w:pPr>
+      <w:r>
+        <w:rPr>
+          <w:rStyle w:val="a4"/>
+          <w:rFonts w:ascii="宋体" w:eastAsia="宋体" w:hAnsi="宋体" w:cs="宋体" w:hint="eastAsia"/>
+          <w:b w:val="0"/>
+          <w:bCs/>
+          <w:color w:val="333333"/>
+        </w:rPr>
+        <w:t>SM-J3119S: Galaxy J3 Pro 增强版 电信定制版</w:t>
+      </w:r>
+    </w:p>
+    <w:p>
+      <w:pPr>
+        <w:pStyle w:val="a3"/>
+        <w:widowControl/>
+        <w:spacing w:before="100" w:after="100"/>
+        <w:rPr>
+          <w:rStyle w:val="a4"/>
+          <w:rFonts w:ascii="宋体" w:eastAsia="宋体" w:hAnsi="宋体" w:cs="宋体" w:hint="eastAsia"/>
+          <w:bCs/>
+          <w:color w:val="333333"/>
+        </w:rPr>
+      </w:pPr>
+      <w:r>
+        <w:rPr>
+          <w:rStyle w:val="a4"/>
+          <w:rFonts w:ascii="宋体" w:eastAsia="宋体" w:hAnsi="宋体" w:cs="宋体"/>
+          <w:bCs/>
+          <w:color w:val="333333"/>
+        </w:rPr>
+        <w:t>Galaxy J5 (2016):</w:t>
+      </w:r>
+    </w:p>
+    <w:p>
+      <w:pPr>
+        <w:pStyle w:val="a3"/>
+        <w:widowControl/>
+        <w:spacing w:before="100" w:after="100"/>
+        <w:rPr>
+          <w:rStyle w:val="a4"/>
+          <w:rFonts w:ascii="宋体" w:eastAsia="宋体" w:hAnsi="宋体" w:cs="宋体" w:hint="eastAsia"/>
+          <w:b w:val="0"/>
+          <w:bCs/>
+          <w:color w:val="333333"/>
+        </w:rPr>
+      </w:pPr>
+      <w:r>
+        <w:rPr>
+          <w:rStyle w:val="a4"/>
+          <w:rFonts w:ascii="宋体" w:eastAsia="宋体" w:hAnsi="宋体" w:cs="宋体" w:hint="eastAsia"/>
+          <w:b w:val="0"/>
+          <w:bCs/>
+          <w:color w:val="333333"/>
+        </w:rPr>
+        <w:t>SM-J5108: Galaxy J5 (2016) 移动定制版</w:t>
+      </w:r>
+    </w:p>
+    <w:p>
+      <w:pPr>
+        <w:pStyle w:val="a3"/>
+        <w:widowControl/>
+        <w:spacing w:before="100" w:after="100"/>
+        <w:rPr>
+          <w:rStyle w:val="a4"/>
+          <w:rFonts w:ascii="宋体" w:eastAsia="宋体" w:hAnsi="宋体" w:cs="宋体" w:hint="eastAsia"/>
+          <w:bCs/>
+          <w:color w:val="333333"/>
+        </w:rPr>
+      </w:pPr>
+      <w:r>
+        <w:rPr>
+          <w:rStyle w:val="a4"/>
+          <w:rFonts w:ascii="宋体" w:eastAsia="宋体" w:hAnsi="宋体" w:cs="宋体"/>
+          <w:bCs/>
+          <w:color w:val="333333"/>
+        </w:rPr>
+        <w:t>Galaxy J7 (2016):</w:t>
+      </w:r>
+    </w:p>
+    <w:p>
+      <w:pPr>
+        <w:pStyle w:val="a3"/>
+        <w:widowControl/>
+        <w:spacing w:before="100" w:after="100"/>
+        <w:rPr>
+          <w:rStyle w:val="a4"/>
+          <w:rFonts w:ascii="宋体" w:eastAsia="宋体" w:hAnsi="宋体" w:cs="宋体" w:hint="eastAsia"/>
+          <w:b w:val="0"/>
+          <w:bCs/>
+          <w:color w:val="333333"/>
+        </w:rPr>
+      </w:pPr>
+      <w:r>
+        <w:rPr>
+          <w:rStyle w:val="a4"/>
+          <w:rFonts w:ascii="宋体" w:eastAsia="宋体" w:hAnsi="宋体" w:cs="宋体" w:hint="eastAsia"/>
+          <w:b w:val="0"/>
+          <w:bCs/>
+          <w:color w:val="333333"/>
+        </w:rPr>
+        <w:t>SM-J7108: Galaxy J7 (2016) 移动定制版</w:t>
+      </w:r>
+    </w:p>
+    <w:p>
+      <w:pPr>
+        <w:pStyle w:val="a3"/>
+        <w:widowControl/>
+        <w:spacing w:before="100" w:after="100"/>
+        <w:rPr>
+          <w:rStyle w:val="a4"/>
+          <w:rFonts w:ascii="宋体" w:eastAsia="宋体" w:hAnsi="宋体" w:cs="宋体" w:hint="eastAsia"/>
+          <w:b w:val="0"/>
+          <w:bCs/>
+          <w:color w:val="333333"/>
+        </w:rPr>
+      </w:pPr>
+      <w:r>
+        <w:rPr>
+          <w:rStyle w:val="a4"/>
+          <w:rFonts w:ascii="宋体" w:eastAsia="宋体" w:hAnsi="宋体" w:cs="宋体" w:hint="eastAsia"/>
+          <w:b w:val="0"/>
+          <w:bCs/>
+          <w:color w:val="333333"/>
+        </w:rPr>
+        <w:t>SM-J7109: Galaxy J7 (2016) 电信定制版</w:t>
+      </w:r>
+    </w:p>
+    <w:p>
+      <w:pPr>
+        <w:pStyle w:val="a3"/>
+        <w:widowControl/>
+        <w:spacing w:before="100" w:after="100"/>
+        <w:rPr>
+          <w:rStyle w:val="a4"/>
+          <w:rFonts w:ascii="宋体" w:eastAsia="宋体" w:hAnsi="宋体" w:cs="宋体" w:hint="eastAsia"/>
+          <w:bCs/>
+          <w:color w:val="333333"/>
+        </w:rPr>
+      </w:pPr>
+      <w:r>
+        <w:rPr>
+          <w:rStyle w:val="a4"/>
+          <w:rFonts w:ascii="宋体" w:eastAsia="宋体" w:hAnsi="宋体" w:cs="宋体"/>
+          <w:bCs/>
+          <w:color w:val="333333"/>
+        </w:rPr>
+        <w:t>Galaxy J3 (2017):</w:t>
+      </w:r>
+    </w:p>
+    <w:p>
+      <w:pPr>
+        <w:pStyle w:val="a3"/>
+        <w:widowControl/>
+        <w:spacing w:before="100" w:after="100"/>
+        <w:rPr>
+          <w:rStyle w:val="a4"/>
+          <w:rFonts w:ascii="宋体" w:eastAsia="宋体" w:hAnsi="宋体" w:cs="宋体" w:hint="eastAsia"/>
+          <w:b w:val="0"/>
+          <w:bCs/>
+          <w:color w:val="333333"/>
+        </w:rPr>
+      </w:pPr>
+      <w:r>
+        <w:rPr>
+          <w:rStyle w:val="a4"/>
+          <w:rFonts w:ascii="宋体" w:eastAsia="宋体" w:hAnsi="宋体" w:cs="宋体" w:hint="eastAsia"/>
+          <w:b w:val="0"/>
+          <w:bCs/>
+          <w:color w:val="333333"/>
+        </w:rPr>
+        <w:t>SM-J3300: Galaxy J3 (2017) 全网通版</w:t>
+      </w:r>
+    </w:p>
+    <w:p>
+      <w:pPr>
+        <w:pStyle w:val="a3"/>
+        <w:widowControl/>
+        <w:spacing w:before="100" w:after="100"/>
+        <w:rPr>
+          <w:rStyle w:val="a4"/>
+          <w:rFonts w:ascii="宋体" w:eastAsia="宋体" w:hAnsi="宋体" w:cs="宋体" w:hint="eastAsia"/>
+          <w:b w:val="0"/>
+          <w:bCs/>
+          <w:color w:val="333333"/>
+        </w:rPr>
+      </w:pPr>
+      <w:r>
+        <w:rPr>
+          <w:rStyle w:val="a4"/>
+          <w:rFonts w:ascii="宋体" w:eastAsia="宋体" w:hAnsi="宋体" w:cs="宋体"/>
+          <w:b w:val="0"/>
+          <w:bCs/>
+          <w:color w:val="333333"/>
+        </w:rPr>
+        <w:t>SM-J3308: Galaxy J3 (2017) 4G+</w:t>
+      </w:r>
+    </w:p>
+    <w:p>
+      <w:pPr>
+        <w:pStyle w:val="a3"/>
+        <w:widowControl/>
+        <w:spacing w:before="100" w:after="100"/>
+        <w:rPr>
+          <w:rStyle w:val="a4"/>
+          <w:rFonts w:ascii="微软雅黑" w:eastAsia="微软雅黑" w:hAnsi="微软雅黑" w:cs="宋体" w:hint="eastAsia"/>
+          <w:bCs/>
+          <w:color w:val="333333"/>
+          <w:sz w:val="32"/>
+          <w:szCs w:val="32"/>
+        </w:rPr>
+      </w:pPr>
+      <w:r>
+        <w:rPr>
+          <w:rStyle w:val="a4"/>
+          <w:rFonts w:ascii="微软雅黑" w:eastAsia="微软雅黑" w:hAnsi="微软雅黑" w:cs="宋体" w:hint="eastAsia"/>
+          <w:bCs/>
+          <w:color w:val="333333"/>
+          <w:sz w:val="32"/>
+          <w:szCs w:val="32"/>
+        </w:rPr>
+        <w:t>Galaxy On 系列</w:t>
+      </w:r>
+    </w:p>
+    <w:p>
+      <w:pPr>
+        <w:pStyle w:val="a3"/>
+        <w:widowControl/>
+        <w:spacing w:before="100" w:after="100"/>
+        <w:rPr>
+          <w:rStyle w:val="a4"/>
+          <w:rFonts w:ascii="宋体" w:eastAsia="宋体" w:hAnsi="宋体" w:cs="宋体" w:hint="eastAsia"/>
+          <w:bCs/>
+          <w:color w:val="333333"/>
+        </w:rPr>
+      </w:pPr>
+      <w:r>
+        <w:rPr>
+          <w:rStyle w:val="a4"/>
+          <w:rFonts w:ascii="宋体" w:eastAsia="宋体" w:hAnsi="宋体" w:cs="宋体"/>
+          <w:bCs/>
+          <w:color w:val="333333"/>
+        </w:rPr>
+        <w:t>Galaxy On5:</w:t>
+      </w:r>
+    </w:p>
+    <w:p>
+      <w:pPr>
+        <w:pStyle w:val="a3"/>
+        <w:widowControl/>
+        <w:spacing w:before="100" w:after="100"/>
+        <w:rPr>
+          <w:rStyle w:val="a4"/>
+          <w:rFonts w:ascii="宋体" w:eastAsia="宋体" w:hAnsi="宋体" w:cs="宋体" w:hint="eastAsia"/>
+          <w:b w:val="0"/>
+          <w:bCs/>
+          <w:color w:val="333333"/>
+        </w:rPr>
+      </w:pPr>
+      <w:r>
+        <w:rPr>
+          <w:rStyle w:val="a4"/>
+          <w:rFonts w:ascii="宋体" w:eastAsia="宋体" w:hAnsi="宋体" w:cs="宋体"/>
+          <w:b w:val="0"/>
+          <w:bCs/>
+          <w:color w:val="333333"/>
+        </w:rPr>
+        <w:t>SM-G5500: Galaxy On5</w:t>
+      </w:r>
+    </w:p>
+    <w:p>
+      <w:pPr>
+        <w:pStyle w:val="a3"/>
+        <w:widowControl/>
+        <w:spacing w:before="100" w:after="100"/>
+        <w:rPr>
+          <w:rStyle w:val="a4"/>
+          <w:rFonts w:ascii="宋体" w:eastAsia="宋体" w:hAnsi="宋体" w:cs="宋体" w:hint="eastAsia"/>
+          <w:bCs/>
+          <w:color w:val="333333"/>
+        </w:rPr>
+      </w:pPr>
+      <w:r>
+        <w:rPr>
+          <w:rStyle w:val="a4"/>
+          <w:rFonts w:ascii="宋体" w:eastAsia="宋体" w:hAnsi="宋体" w:cs="宋体"/>
+          <w:bCs/>
+          <w:color w:val="333333"/>
+        </w:rPr>
+        <w:t>Galaxy On7:</w:t>
+      </w:r>
+    </w:p>
+    <w:p>
+      <w:pPr>
+        <w:pStyle w:val="a3"/>
+        <w:widowControl/>
+        <w:spacing w:before="100" w:after="100"/>
+        <w:rPr>
+          <w:rStyle w:val="a4"/>
+          <w:rFonts w:ascii="宋体" w:eastAsia="宋体" w:hAnsi="宋体" w:cs="宋体" w:hint="eastAsia"/>
+          <w:b w:val="0"/>
+          <w:bCs/>
+          <w:color w:val="333333"/>
+        </w:rPr>
+      </w:pPr>
+      <w:r>
+        <w:rPr>
+          <w:rStyle w:val="a4"/>
+          <w:rFonts w:ascii="宋体" w:eastAsia="宋体" w:hAnsi="宋体" w:cs="宋体"/>
+          <w:b w:val="0"/>
+          <w:bCs/>
+          <w:color w:val="333333"/>
+        </w:rPr>
+        <w:t>SM-G6000: Galaxy On7</w:t>
+      </w:r>
+    </w:p>
+    <w:p>
+      <w:pPr>
+        <w:pStyle w:val="a3"/>
+        <w:widowControl/>
+        <w:spacing w:before="100" w:after="100"/>
+        <w:rPr>
+          <w:rStyle w:val="a4"/>
+          <w:rFonts w:ascii="宋体" w:eastAsia="宋体" w:hAnsi="宋体" w:cs="宋体" w:hint="eastAsia"/>
+          <w:bCs/>
+          <w:color w:val="333333"/>
+        </w:rPr>
+      </w:pPr>
+      <w:r>
+        <w:rPr>
+          <w:rStyle w:val="a4"/>
+          <w:rFonts w:ascii="宋体" w:eastAsia="宋体" w:hAnsi="宋体" w:cs="宋体"/>
+          <w:bCs/>
+          <w:color w:val="333333"/>
+        </w:rPr>
+        <w:lastRenderedPageBreak/>
+        <w:t>Galaxy On5 (2016):</w:t>
+      </w:r>
+    </w:p>
+    <w:p>
+      <w:pPr>
+        <w:pStyle w:val="a3"/>
+        <w:widowControl/>
+        <w:spacing w:before="100" w:after="100"/>
+        <w:rPr>
+          <w:rStyle w:val="a4"/>
+          <w:rFonts w:ascii="宋体" w:eastAsia="宋体" w:hAnsi="宋体" w:cs="宋体" w:hint="eastAsia"/>
+          <w:b w:val="0"/>
+          <w:bCs/>
+          <w:color w:val="333333"/>
+        </w:rPr>
+      </w:pPr>
+      <w:r>
+        <w:rPr>
+          <w:rStyle w:val="a4"/>
+          <w:rFonts w:ascii="宋体" w:eastAsia="宋体" w:hAnsi="宋体" w:cs="宋体" w:hint="eastAsia"/>
+          <w:b w:val="0"/>
+          <w:bCs/>
+          <w:color w:val="333333"/>
+        </w:rPr>
+        <w:t>SM-G5700: Galaxy On5 (2016) 标准版 全网通版</w:t>
+      </w:r>
+    </w:p>
+    <w:p>
+      <w:pPr>
+        <w:pStyle w:val="a3"/>
+        <w:widowControl/>
+        <w:spacing w:before="100" w:after="100"/>
+        <w:rPr>
+          <w:rStyle w:val="a4"/>
+          <w:rFonts w:ascii="宋体" w:eastAsia="宋体" w:hAnsi="宋体" w:cs="宋体" w:hint="eastAsia"/>
+          <w:b w:val="0"/>
+          <w:bCs/>
+          <w:color w:val="333333"/>
+        </w:rPr>
+      </w:pPr>
+      <w:r>
+        <w:rPr>
+          <w:rStyle w:val="a4"/>
+          <w:rFonts w:ascii="宋体" w:eastAsia="宋体" w:hAnsi="宋体" w:cs="宋体" w:hint="eastAsia"/>
+          <w:b w:val="0"/>
+          <w:bCs/>
+          <w:color w:val="333333"/>
+        </w:rPr>
+        <w:t>SM-G5510: Galaxy On5 (2016) 青春版 全网通版</w:t>
+      </w:r>
+    </w:p>
+    <w:p>
+      <w:pPr>
+        <w:pStyle w:val="a3"/>
+        <w:widowControl/>
+        <w:spacing w:before="100" w:after="100"/>
+        <w:rPr>
+          <w:rStyle w:val="a4"/>
+          <w:rFonts w:ascii="宋体" w:eastAsia="宋体" w:hAnsi="宋体" w:cs="宋体" w:hint="eastAsia"/>
+          <w:b w:val="0"/>
+          <w:bCs/>
+          <w:color w:val="333333"/>
+        </w:rPr>
+      </w:pPr>
+      <w:r>
+        <w:rPr>
+          <w:rStyle w:val="a4"/>
+          <w:rFonts w:ascii="宋体" w:eastAsia="宋体" w:hAnsi="宋体" w:cs="宋体" w:hint="eastAsia"/>
+          <w:b w:val="0"/>
+          <w:bCs/>
+          <w:color w:val="333333"/>
+        </w:rPr>
+        <w:t>SM-G5520: Galaxy On5 (2016) 时尚版 全网通版</w:t>
+      </w:r>
+    </w:p>
+    <w:p>
+      <w:pPr>
+        <w:pStyle w:val="a3"/>
+        <w:widowControl/>
+        <w:spacing w:before="100" w:after="100"/>
+        <w:rPr>
+          <w:rStyle w:val="a4"/>
+          <w:rFonts w:ascii="宋体" w:eastAsia="宋体" w:hAnsi="宋体" w:cs="宋体" w:hint="eastAsia"/>
+          <w:b w:val="0"/>
+          <w:bCs/>
+          <w:color w:val="333333"/>
+        </w:rPr>
+      </w:pPr>
+      <w:r>
+        <w:rPr>
+          <w:rStyle w:val="a4"/>
+          <w:rFonts w:ascii="宋体" w:eastAsia="宋体" w:hAnsi="宋体" w:cs="宋体" w:hint="eastAsia"/>
+          <w:b w:val="0"/>
+          <w:bCs/>
+          <w:color w:val="333333"/>
+        </w:rPr>
+        <w:t>SM-G5528: Galaxy On5 (2016) 时尚版 移动定制版</w:t>
+      </w:r>
+    </w:p>
+    <w:p>
+      <w:pPr>
+        <w:pStyle w:val="a3"/>
+        <w:widowControl/>
+        <w:spacing w:before="100" w:after="100"/>
+        <w:rPr>
+          <w:rStyle w:val="a4"/>
+          <w:rFonts w:ascii="宋体" w:eastAsia="宋体" w:hAnsi="宋体" w:cs="宋体" w:hint="eastAsia"/>
+          <w:bCs/>
+          <w:color w:val="333333"/>
+        </w:rPr>
+      </w:pPr>
+      <w:r>
+        <w:rPr>
+          <w:rStyle w:val="a4"/>
+          <w:rFonts w:ascii="宋体" w:eastAsia="宋体" w:hAnsi="宋体" w:cs="宋体"/>
+          <w:bCs/>
+          <w:color w:val="333333"/>
+        </w:rPr>
+        <w:t>Galaxy On7 (2016):</w:t>
+      </w:r>
+    </w:p>
+    <w:p>
+      <w:pPr>
+        <w:pStyle w:val="a3"/>
+        <w:widowControl/>
+        <w:spacing w:before="100" w:after="100"/>
+        <w:rPr>
+          <w:rStyle w:val="a4"/>
+          <w:rFonts w:ascii="宋体" w:eastAsia="宋体" w:hAnsi="宋体" w:cs="宋体" w:hint="eastAsia"/>
+          <w:b w:val="0"/>
+          <w:bCs/>
+          <w:color w:val="333333"/>
+        </w:rPr>
+      </w:pPr>
+      <w:r>
+        <w:rPr>
+          <w:rStyle w:val="a4"/>
+          <w:rFonts w:ascii="宋体" w:eastAsia="宋体" w:hAnsi="宋体" w:cs="宋体"/>
+          <w:b w:val="0"/>
+          <w:bCs/>
+          <w:color w:val="333333"/>
+        </w:rPr>
+        <w:t>SM-G6100: Galaxy On7 (2016)</w:t>
+      </w:r>
+    </w:p>
+    <w:p>
+      <w:pPr>
+        <w:pStyle w:val="a3"/>
+        <w:widowControl/>
+        <w:spacing w:before="100" w:after="100"/>
+        <w:rPr>
+          <w:rStyle w:val="a4"/>
+          <w:rFonts w:ascii="微软雅黑" w:eastAsia="微软雅黑" w:hAnsi="微软雅黑" w:cs="宋体" w:hint="eastAsia"/>
+          <w:bCs/>
+          <w:color w:val="333333"/>
+          <w:sz w:val="32"/>
+          <w:szCs w:val="32"/>
+        </w:rPr>
+      </w:pPr>
+      <w:r>
+        <w:rPr>
+          <w:rStyle w:val="a4"/>
+          <w:rFonts w:ascii="微软雅黑" w:eastAsia="微软雅黑" w:hAnsi="微软雅黑" w:cs="宋体" w:hint="eastAsia"/>
+          <w:bCs/>
+          <w:color w:val="333333"/>
+          <w:sz w:val="32"/>
+          <w:szCs w:val="32"/>
+        </w:rPr>
+        <w:t>其他系列</w:t>
+      </w:r>
+    </w:p>
+    <w:p>
+      <w:pPr>
+        <w:pStyle w:val="a3"/>
+        <w:widowControl/>
+        <w:spacing w:before="100" w:after="100"/>
+        <w:rPr>
+          <w:rStyle w:val="a4"/>
+          <w:rFonts w:ascii="宋体" w:eastAsia="宋体" w:hAnsi="宋体" w:cs="宋体" w:hint="eastAsia"/>
+          <w:bCs/>
+          <w:color w:val="333333"/>
+        </w:rPr>
+      </w:pPr>
+      <w:r>
+        <w:rPr>
+          <w:rStyle w:val="a4"/>
+          <w:rFonts w:ascii="宋体" w:eastAsia="宋体" w:hAnsi="宋体" w:cs="宋体"/>
+          <w:bCs/>
+          <w:color w:val="333333"/>
+        </w:rPr>
+        <w:t>Galaxy Folder:</w:t>
+      </w:r>
+    </w:p>
+    <w:p>
+      <w:pPr>
+        <w:pStyle w:val="a3"/>
+        <w:widowControl/>
+        <w:spacing w:before="100" w:after="100"/>
+        <w:rPr>
+          <w:rStyle w:val="a4"/>
+          <w:rFonts w:ascii="宋体" w:eastAsia="宋体" w:hAnsi="宋体" w:cs="宋体" w:hint="eastAsia"/>
+          <w:b w:val="0"/>
+          <w:bCs/>
+          <w:color w:val="333333"/>
+        </w:rPr>
+      </w:pPr>
+      <w:r>
+        <w:rPr>
+          <w:rStyle w:val="a4"/>
+          <w:rFonts w:ascii="宋体" w:eastAsia="宋体" w:hAnsi="宋体" w:cs="宋体"/>
+          <w:b w:val="0"/>
+          <w:bCs/>
+          <w:color w:val="333333"/>
+        </w:rPr>
+        <w:t>SM-G1600: Galaxy Folder</w:t>
+      </w:r>
+    </w:p>
+    <w:p>
+      <w:pPr>
+        <w:pStyle w:val="a3"/>
+        <w:widowControl/>
+        <w:spacing w:before="100" w:after="100"/>
+        <w:rPr>
+          <w:rStyle w:val="a4"/>
+          <w:rFonts w:ascii="宋体" w:eastAsia="宋体" w:hAnsi="宋体" w:cs="宋体" w:hint="eastAsia"/>
+          <w:bCs/>
+          <w:color w:val="333333"/>
+        </w:rPr>
+      </w:pPr>
+      <w:r>
+        <w:rPr>
+          <w:rStyle w:val="a4"/>
+          <w:rFonts w:ascii="宋体" w:eastAsia="宋体" w:hAnsi="宋体" w:cs="宋体"/>
+          <w:bCs/>
+          <w:color w:val="333333"/>
+        </w:rPr>
+        <w:t>Galaxy Folder 2:</w:t>
+      </w:r>
+    </w:p>
+    <w:p>
+      <w:pPr>
+        <w:pStyle w:val="a3"/>
+        <w:widowControl/>
+        <w:spacing w:before="100" w:after="100"/>
+        <w:rPr>
+          <w:rStyle w:val="a4"/>
+          <w:rFonts w:ascii="宋体" w:eastAsia="宋体" w:hAnsi="宋体" w:cs="宋体" w:hint="eastAsia"/>
+          <w:b w:val="0"/>
+          <w:bCs/>
+          <w:color w:val="333333"/>
+        </w:rPr>
+      </w:pPr>
+      <w:r>
+        <w:rPr>
+          <w:rStyle w:val="a4"/>
+          <w:rFonts w:ascii="宋体" w:eastAsia="宋体" w:hAnsi="宋体" w:cs="宋体"/>
+          <w:b w:val="0"/>
+          <w:bCs/>
+          <w:color w:val="333333"/>
+        </w:rPr>
+        <w:t>SM-G1650: Galaxy Folder 2</w:t>
+      </w:r>
+    </w:p>
+    <w:p>
+      <w:pPr>
+        <w:pStyle w:val="a3"/>
+        <w:widowControl/>
+        <w:spacing w:before="100" w:after="100"/>
+        <w:rPr>
+          <w:rStyle w:val="a4"/>
+          <w:rFonts w:ascii="宋体" w:eastAsia="宋体" w:hAnsi="宋体" w:cs="宋体" w:hint="eastAsia"/>
+          <w:bCs/>
+          <w:color w:val="333333"/>
+        </w:rPr>
+      </w:pPr>
+      <w:r>
+        <w:rPr>
+          <w:rStyle w:val="a4"/>
+          <w:rFonts w:ascii="宋体" w:eastAsia="宋体" w:hAnsi="宋体" w:cs="宋体"/>
+          <w:bCs/>
+          <w:color w:val="333333"/>
+        </w:rPr>
+        <w:t>Galaxy Alpha:</w:t>
+      </w:r>
+    </w:p>
+    <w:p>
+      <w:pPr>
+        <w:pStyle w:val="a3"/>
+        <w:widowControl/>
+        <w:spacing w:before="100" w:after="100"/>
+        <w:rPr>
+          <w:rStyle w:val="a4"/>
+          <w:rFonts w:ascii="宋体" w:eastAsia="宋体" w:hAnsi="宋体" w:cs="宋体" w:hint="eastAsia"/>
+          <w:b w:val="0"/>
+          <w:bCs/>
+          <w:color w:val="333333"/>
+        </w:rPr>
+      </w:pPr>
+      <w:r>
+        <w:rPr>
+          <w:rStyle w:val="a4"/>
+          <w:rFonts w:ascii="宋体" w:eastAsia="宋体" w:hAnsi="宋体" w:cs="宋体"/>
+          <w:b w:val="0"/>
+          <w:bCs/>
+          <w:color w:val="333333"/>
+        </w:rPr>
+        <w:t>SM-G8508S: Galaxy Alpha</w:t>
+      </w:r>
+    </w:p>
+    <w:p>
+      <w:pPr>
+        <w:pStyle w:val="a3"/>
+        <w:widowControl/>
+        <w:spacing w:before="100" w:after="100"/>
+        <w:rPr>
+          <w:rStyle w:val="a4"/>
+          <w:rFonts w:ascii="宋体" w:eastAsia="宋体" w:hAnsi="宋体" w:cs="宋体" w:hint="eastAsia"/>
+          <w:bCs/>
+          <w:color w:val="333333"/>
+        </w:rPr>
+      </w:pPr>
+      <w:r>
+        <w:rPr>
+          <w:rStyle w:val="a4"/>
+          <w:rFonts w:ascii="宋体" w:eastAsia="宋体" w:hAnsi="宋体" w:cs="宋体"/>
+          <w:bCs/>
+          <w:color w:val="333333"/>
+        </w:rPr>
+        <w:t>Galaxy E7:</w:t>
+      </w:r>
+    </w:p>
+    <w:p>
+      <w:pPr>
+        <w:pStyle w:val="a3"/>
+        <w:widowControl/>
+        <w:spacing w:before="100" w:after="100"/>
+        <w:rPr>
+          <w:rStyle w:val="a4"/>
+          <w:rFonts w:ascii="宋体" w:eastAsia="宋体" w:hAnsi="宋体" w:cs="宋体" w:hint="eastAsia"/>
+          <w:b w:val="0"/>
+          <w:bCs/>
+          <w:color w:val="333333"/>
+        </w:rPr>
+      </w:pPr>
+      <w:r>
+        <w:rPr>
+          <w:rStyle w:val="a4"/>
+          <w:rFonts w:ascii="宋体" w:eastAsia="宋体" w:hAnsi="宋体" w:cs="宋体" w:hint="eastAsia"/>
+          <w:b w:val="0"/>
+          <w:bCs/>
+          <w:color w:val="333333"/>
+        </w:rPr>
+        <w:t>SM-E7000</w:t>
+      </w:r>
+      <w:r>
+        <w:rPr>
+          <w:rStyle w:val="a4"/>
+          <w:rFonts w:ascii="宋体" w:eastAsia="宋体" w:hAnsi="宋体" w:cs="宋体" w:hint="eastAsia"/>
+          <w:b w:val="0"/>
+          <w:bCs/>
+          <w:color w:val="333333"/>
+        </w:rPr>
+        <w:t>:</w:t>
+      </w:r>
+      <w:r>
+        <w:rPr>
+          <w:rStyle w:val="a4"/>
+          <w:rFonts w:ascii="宋体" w:eastAsia="宋体" w:hAnsi="宋体" w:cs="宋体" w:hint="eastAsia"/>
+          <w:b w:val="0"/>
+          <w:bCs/>
+          <w:color w:val="333333"/>
+        </w:rPr>
+        <w:t xml:space="preserve"> Galaxy E7 公开版</w:t>
+      </w:r>
+    </w:p>
+    <w:p>
+      <w:pPr>
+        <w:pStyle w:val="a3"/>
+        <w:widowControl/>
+        <w:spacing w:before="100" w:after="100"/>
+        <w:rPr>
+          <w:rStyle w:val="a4"/>
+          <w:rFonts w:ascii="宋体" w:eastAsia="宋体" w:hAnsi="宋体" w:cs="宋体"/>
+          <w:b w:val="0"/>
+          <w:bCs/>
+          <w:color w:val="333333"/>
+        </w:rPr>
+      </w:pPr>
+      <w:r>
+        <w:rPr>
+          <w:rStyle w:val="a4"/>
+          <w:rFonts w:ascii="宋体" w:eastAsia="宋体" w:hAnsi="宋体" w:cs="宋体" w:hint="eastAsia"/>
+          <w:b w:val="0"/>
+          <w:bCs/>
+          <w:color w:val="333333"/>
+        </w:rPr>
+        <w:t>SM-E7009</w:t>
+      </w:r>
+      <w:r>
+        <w:rPr>
+          <w:rStyle w:val="a4"/>
+          <w:rFonts w:ascii="宋体" w:eastAsia="宋体" w:hAnsi="宋体" w:cs="宋体"/>
+          <w:b w:val="0"/>
+          <w:bCs/>
+          <w:color w:val="333333"/>
+        </w:rPr>
+        <w:t>:</w:t>
+      </w:r>
+      <w:r>
+        <w:rPr>
+          <w:rStyle w:val="a4"/>
+          <w:rFonts w:ascii="宋体" w:eastAsia="宋体" w:hAnsi="宋体" w:cs="宋体" w:hint="eastAsia"/>
+          <w:b w:val="0"/>
+          <w:bCs/>
+          <w:color w:val="333333"/>
+        </w:rPr>
+        <w:t xml:space="preserve"> Galaxy E7 电信定制版</w:t>
       </w:r>
     </w:p>
     <w:sectPr>

</xml_diff>